<commit_message>
Agregando mapa de proceso a documento
</commit_message>
<xml_diff>
--- a/Documento_Presentacion de Proyecto.docx
+++ b/Documento_Presentacion de Proyecto.docx
@@ -1,6 +1,6 @@
 
 <file path=word/document.xml><?xml version="1.0" encoding="utf-8"?>
-<w:document xmlns:wpc="http://schemas.microsoft.com/office/word/2010/wordprocessingCanvas" xmlns:cx="http://schemas.microsoft.com/office/drawing/2014/chartex" xmlns:cx1="http://schemas.microsoft.com/office/drawing/2015/9/8/chartex" xmlns:cx2="http://schemas.microsoft.com/office/drawing/2015/10/21/chartex" xmlns:cx3="http://schemas.microsoft.com/office/drawing/2016/5/9/chartex" xmlns:cx4="http://schemas.microsoft.com/office/drawing/2016/5/10/chartex" xmlns:cx5="http://schemas.microsoft.com/office/drawing/2016/5/11/chartex" xmlns:cx6="http://schemas.microsoft.com/office/drawing/2016/5/12/chartex" xmlns:cx7="http://schemas.microsoft.com/office/drawing/2016/5/13/chartex" xmlns:cx8="http://schemas.microsoft.com/office/drawing/2016/5/14/chartex" xmlns:mc="http://schemas.openxmlformats.org/markup-compatibility/2006" xmlns:aink="http://schemas.microsoft.com/office/drawing/2016/ink" xmlns:am3d="http://schemas.microsoft.com/office/drawing/2017/model3d" xmlns:o="urn:schemas-microsoft-com:office:office" xmlns:r="http://schemas.openxmlformats.org/officeDocument/2006/relationships" xmlns:m="http://schemas.openxmlformats.org/officeDocument/2006/math" xmlns:v="urn:schemas-microsoft-com:vml" xmlns:wp14="http://schemas.microsoft.com/office/word/2010/wordprocessingDrawing" xmlns:wp="http://schemas.openxmlformats.org/drawingml/2006/wordprocessingDrawing" xmlns:w10="urn:schemas-microsoft-com:office:word" xmlns:w="http://schemas.openxmlformats.org/wordprocessingml/2006/main" xmlns:w14="http://schemas.microsoft.com/office/word/2010/wordml" xmlns:w15="http://schemas.microsoft.com/office/word/2012/wordml" xmlns:w16cex="http://schemas.microsoft.com/office/word/2018/wordml/cex" xmlns:w16cid="http://schemas.microsoft.com/office/word/2016/wordml/cid" xmlns:w16="http://schemas.microsoft.com/office/word/2018/wordml" xmlns:w16sdtdh="http://schemas.microsoft.com/office/word/2020/wordml/sdtdatahash" xmlns:w16se="http://schemas.microsoft.com/office/word/2015/wordml/symex" xmlns:wpg="http://schemas.microsoft.com/office/word/2010/wordprocessingGroup" xmlns:wpi="http://schemas.microsoft.com/office/word/2010/wordprocessingInk" xmlns:wne="http://schemas.microsoft.com/office/word/2006/wordml" xmlns:wps="http://schemas.microsoft.com/office/word/2010/wordprocessingShape" mc:Ignorable="w14 w15 w16se w16cid w16 w16cex w16sdtdh wp14">
+<w:document xmlns:wpc="http://schemas.microsoft.com/office/word/2010/wordprocessingCanvas" xmlns:cx="http://schemas.microsoft.com/office/drawing/2014/chartex" xmlns:cx1="http://schemas.microsoft.com/office/drawing/2015/9/8/chartex" xmlns:cx2="http://schemas.microsoft.com/office/drawing/2015/10/21/chartex" xmlns:cx3="http://schemas.microsoft.com/office/drawing/2016/5/9/chartex" xmlns:cx4="http://schemas.microsoft.com/office/drawing/2016/5/10/chartex" xmlns:cx5="http://schemas.microsoft.com/office/drawing/2016/5/11/chartex" xmlns:cx6="http://schemas.microsoft.com/office/drawing/2016/5/12/chartex" xmlns:cx7="http://schemas.microsoft.com/office/drawing/2016/5/13/chartex" xmlns:cx8="http://schemas.microsoft.com/office/drawing/2016/5/14/chartex" xmlns:mc="http://schemas.openxmlformats.org/markup-compatibility/2006" xmlns:aink="http://schemas.microsoft.com/office/drawing/2016/ink" xmlns:am3d="http://schemas.microsoft.com/office/drawing/2017/model3d" xmlns:o="urn:schemas-microsoft-com:office:office" xmlns:r="http://schemas.openxmlformats.org/officeDocument/2006/relationships" xmlns:m="http://schemas.openxmlformats.org/officeDocument/2006/math" xmlns:v="urn:schemas-microsoft-com:vml" xmlns:wp14="http://schemas.microsoft.com/office/word/2010/wordprocessingDrawing" xmlns:wp="http://schemas.openxmlformats.org/drawingml/2006/wordprocessingDrawing" xmlns:w10="urn:schemas-microsoft-com:office:word" xmlns:w="http://schemas.openxmlformats.org/wordprocessingml/2006/main" xmlns:w14="http://schemas.microsoft.com/office/word/2010/wordml" xmlns:w15="http://schemas.microsoft.com/office/word/2012/wordml" xmlns:w16cex="http://schemas.microsoft.com/office/word/2018/wordml/cex" xmlns:w16cid="http://schemas.microsoft.com/office/word/2016/wordml/cid" xmlns:w16="http://schemas.microsoft.com/office/word/2018/wordml" xmlns:w16se="http://schemas.microsoft.com/office/word/2015/wordml/symex" xmlns:wpg="http://schemas.microsoft.com/office/word/2010/wordprocessingGroup" xmlns:wpi="http://schemas.microsoft.com/office/word/2010/wordprocessingInk" xmlns:wne="http://schemas.microsoft.com/office/word/2006/wordml" xmlns:wps="http://schemas.microsoft.com/office/word/2010/wordprocessingShape" mc:Ignorable="w14 w15 w16se w16cid w16 w16cex wp14">
   <w:body>
     <w:p>
       <w:pPr>
@@ -280,60 +280,39 @@
           <w:sz w:val="28"/>
           <w:szCs w:val="28"/>
         </w:rPr>
-        <w:t>Este proyecto consiste en el diseño e implementación de un Sistema de Información para la Web, encaminado a una empresa que se dedica a la producción, distribución y comercialización de productos para mascotas. Esta empresa desea ampliar sus servicios y da</w:t>
-      </w:r>
-      <w:r>
-        <w:rPr>
-          <w:sz w:val="28"/>
-          <w:szCs w:val="28"/>
-        </w:rPr>
-        <w:t xml:space="preserve">rse a conocer a clientes y proveedores, mediante una página que le facilite el manejo de sus productos. </w:t>
-      </w:r>
-    </w:p>
-    <w:p>
-      <w:pPr>
-        <w:jc w:val="both"/>
-        <w:rPr>
-          <w:sz w:val="28"/>
-          <w:szCs w:val="28"/>
-        </w:rPr>
-      </w:pPr>
-      <w:r>
-        <w:rPr>
-          <w:sz w:val="28"/>
-          <w:szCs w:val="28"/>
-        </w:rPr>
-        <w:t xml:space="preserve">El diseño y la implementación de este Sistema de Información para la Web ayuda a mejorar la imagen de la empresa y ayuda a captar nuevos clientes, por </w:t>
-      </w:r>
-      <w:r>
-        <w:rPr>
-          <w:sz w:val="28"/>
-          <w:szCs w:val="28"/>
-        </w:rPr>
-        <w:t xml:space="preserve">lo que, está página vendrá complementada con una serie de funcionalidades para la difusión de la información relacionada a la empresa. </w:t>
-      </w:r>
-    </w:p>
-    <w:p>
-      <w:pPr>
-        <w:jc w:val="both"/>
-        <w:rPr>
-          <w:sz w:val="28"/>
-          <w:szCs w:val="28"/>
-        </w:rPr>
-      </w:pPr>
-      <w:r>
-        <w:rPr>
-          <w:sz w:val="28"/>
-          <w:szCs w:val="28"/>
-        </w:rPr>
-        <w:t>Por lo tanto, el objetivo principal del proyecto es facilitar a los clientes de la empresa el acceso a los productos que</w:t>
-      </w:r>
-      <w:r>
-        <w:rPr>
-          <w:sz w:val="28"/>
-          <w:szCs w:val="28"/>
-        </w:rPr>
-        <w:t xml:space="preserve"> ofrece la empresa, adicionalmente, hacer la compra de los productos y por último y más importante conocer más a fondo la constitución de la empresa WUKY. </w:t>
+        <w:t xml:space="preserve">Este proyecto consiste en el diseño e implementación de un Sistema de Información para la Web, encaminado a una empresa que se dedica a la producción, distribución y comercialización de productos para mascotas. Esta empresa desea ampliar sus servicios y darse a conocer a clientes y proveedores, mediante una página que le facilite el manejo de sus productos. </w:t>
+      </w:r>
+    </w:p>
+    <w:p>
+      <w:pPr>
+        <w:jc w:val="both"/>
+        <w:rPr>
+          <w:sz w:val="28"/>
+          <w:szCs w:val="28"/>
+        </w:rPr>
+      </w:pPr>
+      <w:r>
+        <w:rPr>
+          <w:sz w:val="28"/>
+          <w:szCs w:val="28"/>
+        </w:rPr>
+        <w:t xml:space="preserve">El diseño y la implementación de este Sistema de Información para la Web ayuda a mejorar la imagen de la empresa y ayuda a captar nuevos clientes, por lo que, está página vendrá complementada con una serie de funcionalidades para la difusión de la información relacionada a la empresa. </w:t>
+      </w:r>
+    </w:p>
+    <w:p>
+      <w:pPr>
+        <w:jc w:val="both"/>
+        <w:rPr>
+          <w:sz w:val="28"/>
+          <w:szCs w:val="28"/>
+        </w:rPr>
+      </w:pPr>
+      <w:r>
+        <w:rPr>
+          <w:sz w:val="28"/>
+          <w:szCs w:val="28"/>
+        </w:rPr>
+        <w:t xml:space="preserve">Por lo tanto, el objetivo principal del proyecto es facilitar a los clientes de la empresa el acceso a los productos que ofrece la empresa, adicionalmente, hacer la compra de los productos y por último y más importante conocer más a fondo la constitución de la empresa WUKY. </w:t>
       </w:r>
     </w:p>
     <w:p>
@@ -495,67 +474,39 @@
           <w:sz w:val="28"/>
           <w:szCs w:val="28"/>
         </w:rPr>
-        <w:t>La información es patrimonio fundamental en las empresas, se ha convertido en una prioridad por su función y valor a la hora de tomar decisiones importantes. La búsqueda de una mejor forma de llevar el control de esta, haciendo uso correcto de las herramie</w:t>
-      </w:r>
-      <w:r>
-        <w:rPr>
-          <w:sz w:val="28"/>
-          <w:szCs w:val="28"/>
-        </w:rPr>
-        <w:t xml:space="preserve">ntas tecnológicas, ha hecho que exista en el mercado una variedad de opciones que ofrecen múltiples beneficios. Esto ha llevado a percibir las Tecnologías de la Información y la Comunicación como una herramienta fundamental. </w:t>
-      </w:r>
-    </w:p>
-    <w:p>
-      <w:pPr>
-        <w:jc w:val="both"/>
-        <w:rPr>
-          <w:sz w:val="28"/>
-          <w:szCs w:val="28"/>
-        </w:rPr>
-      </w:pPr>
-      <w:r>
-        <w:rPr>
-          <w:sz w:val="28"/>
-          <w:szCs w:val="28"/>
-        </w:rPr>
-        <w:t xml:space="preserve">Hoy día son muy dinámicos los </w:t>
-      </w:r>
-      <w:r>
-        <w:rPr>
-          <w:sz w:val="28"/>
-          <w:szCs w:val="28"/>
-        </w:rPr>
-        <w:t>avances tecnológicos, por lo cual, las organizaciones se mantienen al frente de estos avances, lo que las obliga a sumarse a dichos cambios para lograr ser más competitivos en el mercado.</w:t>
-      </w:r>
-    </w:p>
-    <w:p>
-      <w:pPr>
-        <w:jc w:val="both"/>
-        <w:rPr>
-          <w:sz w:val="28"/>
-          <w:szCs w:val="28"/>
-        </w:rPr>
-      </w:pPr>
-      <w:r>
-        <w:rPr>
-          <w:sz w:val="28"/>
-          <w:szCs w:val="28"/>
-        </w:rPr>
-        <w:t>Para el diseño e implementación del Sistema de Información, nos basa</w:t>
-      </w:r>
-      <w:r>
-        <w:rPr>
-          <w:sz w:val="28"/>
-          <w:szCs w:val="28"/>
-        </w:rPr>
-        <w:t>mos en el lenguaje de programación HTML5. Inicialmente se realizó el análisis de los requerimientos necesarios para proponer un diseño lógico computacional que permita el desarrollo de un Sistema de Información para la Web que permita la gestión de los pro</w:t>
-      </w:r>
-      <w:r>
-        <w:rPr>
-          <w:sz w:val="28"/>
-          <w:szCs w:val="28"/>
-        </w:rPr>
-        <w:t xml:space="preserve">cesos en el manejo de ventas de la empresa WUKY, ubicada en Bogotá DC. </w:t>
+        <w:t xml:space="preserve">La información es patrimonio fundamental en las empresas, se ha convertido en una prioridad por su función y valor a la hora de tomar decisiones importantes. La búsqueda de una mejor forma de llevar el control de esta, haciendo uso correcto de las herramientas tecnológicas, ha hecho que exista en el mercado una variedad de opciones que ofrecen múltiples beneficios. Esto ha llevado a percibir las Tecnologías de la Información y la Comunicación como una herramienta fundamental. </w:t>
+      </w:r>
+    </w:p>
+    <w:p>
+      <w:pPr>
+        <w:jc w:val="both"/>
+        <w:rPr>
+          <w:sz w:val="28"/>
+          <w:szCs w:val="28"/>
+        </w:rPr>
+      </w:pPr>
+      <w:r>
+        <w:rPr>
+          <w:sz w:val="28"/>
+          <w:szCs w:val="28"/>
+        </w:rPr>
+        <w:t>Hoy día son muy dinámicos los avances tecnológicos, por lo cual, las organizaciones se mantienen al frente de estos avances, lo que las obliga a sumarse a dichos cambios para lograr ser más competitivos en el mercado.</w:t>
+      </w:r>
+    </w:p>
+    <w:p>
+      <w:pPr>
+        <w:jc w:val="both"/>
+        <w:rPr>
+          <w:sz w:val="28"/>
+          <w:szCs w:val="28"/>
+        </w:rPr>
+      </w:pPr>
+      <w:r>
+        <w:rPr>
+          <w:sz w:val="28"/>
+          <w:szCs w:val="28"/>
+        </w:rPr>
+        <w:t xml:space="preserve">Para el diseño e implementación del Sistema de Información, nos basamos en el lenguaje de programación HTML5. Inicialmente se realizó el análisis de los requerimientos necesarios para proponer un diseño lógico computacional que permita el desarrollo de un Sistema de Información para la Web que permita la gestión de los procesos en el manejo de ventas de la empresa WUKY, ubicada en Bogotá DC. </w:t>
       </w:r>
     </w:p>
     <w:p>
@@ -1086,21 +1037,7 @@
           <w:sz w:val="28"/>
           <w:szCs w:val="28"/>
         </w:rPr>
-        <w:t xml:space="preserve"> ubicada en el Barrio Carvajal, dedicada a la producción, distribución y comercialización de productos para mascotas. Como un morral Patronímico para mascotas, esta</w:t>
-      </w:r>
-      <w:r>
-        <w:rPr>
-          <w:sz w:val="28"/>
-          <w:szCs w:val="28"/>
-        </w:rPr>
-        <w:t xml:space="preserve"> mochila con cápsula para mascotas es ideal para llevar a la mascota a todas partes de forma curiosa, bonita, segura y confortable; con un diseño transparente, útil para calmar la ansiedad de las mascotas, proporciona a su mascota un entorno seguro. Transp</w:t>
-      </w:r>
-      <w:r>
-        <w:rPr>
-          <w:sz w:val="28"/>
-          <w:szCs w:val="28"/>
-        </w:rPr>
-        <w:t>irable y confortable.</w:t>
+        <w:t xml:space="preserve"> ubicada en el Barrio Carvajal, dedicada a la producción, distribución y comercialización de productos para mascotas. Como un morral Patronímico para mascotas, esta mochila con cápsula para mascotas es ideal para llevar a la mascota a todas partes de forma curiosa, bonita, segura y confortable; con un diseño transparente, útil para calmar la ansiedad de las mascotas, proporciona a su mascota un entorno seguro. Transpirable y confortable.</w:t>
       </w:r>
     </w:p>
     <w:p>
@@ -1143,35 +1080,12 @@
           <w:szCs w:val="28"/>
         </w:rPr>
       </w:pPr>
-      <w:proofErr w:type="gramStart"/>
-      <w:r>
-        <w:rPr>
-          <w:sz w:val="28"/>
-          <w:szCs w:val="28"/>
-        </w:rPr>
-        <w:t>Esto  genera</w:t>
-      </w:r>
-      <w:proofErr w:type="gramEnd"/>
-      <w:r>
-        <w:rPr>
-          <w:sz w:val="28"/>
-          <w:szCs w:val="28"/>
-        </w:rPr>
-        <w:t xml:space="preserve"> que la</w:t>
-      </w:r>
-      <w:r>
-        <w:rPr>
-          <w:sz w:val="28"/>
-          <w:szCs w:val="28"/>
-        </w:rPr>
-        <w:t>s ventas no aumenten de manera adecuada generando pérdida de tiempo en la comercialización de los productos. Tampoco existe información al alcance del cliente en cuanto a su ubicación, productos, información corporativa, impidiendo así la influencia de dem</w:t>
-      </w:r>
-      <w:r>
-        <w:rPr>
-          <w:sz w:val="28"/>
-          <w:szCs w:val="28"/>
-        </w:rPr>
-        <w:t xml:space="preserve">anda en venta de artículos. </w:t>
+      <w:r>
+        <w:rPr>
+          <w:sz w:val="28"/>
+          <w:szCs w:val="28"/>
+        </w:rPr>
+        <w:t xml:space="preserve">Esto genera que las ventas no aumenten de manera adecuada generando pérdida de tiempo en la comercialización de los productos. Tampoco existe información al alcance del cliente en cuanto a su ubicación, productos, información corporativa, impidiendo así la influencia de demanda en venta de artículos. </w:t>
       </w:r>
     </w:p>
     <w:p>
@@ -1203,14 +1117,7 @@
           <w:sz w:val="28"/>
           <w:szCs w:val="28"/>
         </w:rPr>
-        <w:t>Razón por la cual se ven en la necesidad de c</w:t>
-      </w:r>
-      <w:r>
-        <w:rPr>
-          <w:sz w:val="28"/>
-          <w:szCs w:val="28"/>
-        </w:rPr>
-        <w:t xml:space="preserve">ontar con una tienda en línea que les ayude en la comercialización de los productos y reconocimiento a nivel empresarial. </w:t>
+        <w:t xml:space="preserve">Razón por la cual se ven en la necesidad de contar con una tienda en línea que les ayude en la comercialización de los productos y reconocimiento a nivel empresarial. </w:t>
       </w:r>
     </w:p>
     <w:p>
@@ -1321,163 +1228,159 @@
           <w:sz w:val="28"/>
           <w:szCs w:val="28"/>
         </w:rPr>
-        <w:t>Claramente los principales beneficiarios serán los propietarios y empleados de la empresa, quie</w:t>
-      </w:r>
-      <w:r>
-        <w:rPr>
-          <w:sz w:val="28"/>
-          <w:szCs w:val="28"/>
-        </w:rPr>
-        <w:t>nes lograrán realizar sus operaciones de una forma más eficiente. Así mismo, los clientes verán reflejados los beneficios de este nuevo sistema en una mejor atención por parte del departamento de ventas de WUKY y por otro lado los estudiantes que desarroll</w:t>
-      </w:r>
-      <w:r>
-        <w:rPr>
-          <w:sz w:val="28"/>
-          <w:szCs w:val="28"/>
-        </w:rPr>
-        <w:t xml:space="preserve">an el presente proyecto, a quienes les permitirá aplicar de forma directa los conocimientos adquiridos durante el desarrollo de su Tecnólogo aplicándolos a una problemática empresarial. </w:t>
-      </w:r>
-    </w:p>
-    <w:p>
-      <w:pPr>
-        <w:rPr>
-          <w:b/>
-          <w:sz w:val="28"/>
-          <w:szCs w:val="28"/>
-        </w:rPr>
-      </w:pPr>
-    </w:p>
-    <w:p>
-      <w:pPr>
-        <w:rPr>
-          <w:b/>
-          <w:sz w:val="28"/>
-          <w:szCs w:val="28"/>
-        </w:rPr>
-      </w:pPr>
-    </w:p>
-    <w:p>
-      <w:pPr>
-        <w:rPr>
-          <w:b/>
-          <w:sz w:val="28"/>
-          <w:szCs w:val="28"/>
-        </w:rPr>
-      </w:pPr>
-    </w:p>
-    <w:p>
-      <w:pPr>
-        <w:rPr>
-          <w:b/>
-          <w:sz w:val="28"/>
-          <w:szCs w:val="28"/>
-        </w:rPr>
-      </w:pPr>
-    </w:p>
-    <w:p>
-      <w:pPr>
-        <w:rPr>
-          <w:b/>
-          <w:sz w:val="28"/>
-          <w:szCs w:val="28"/>
-        </w:rPr>
-      </w:pPr>
-    </w:p>
-    <w:p>
-      <w:pPr>
-        <w:rPr>
-          <w:b/>
-          <w:sz w:val="28"/>
-          <w:szCs w:val="28"/>
-        </w:rPr>
-      </w:pPr>
-    </w:p>
-    <w:p>
-      <w:pPr>
-        <w:rPr>
-          <w:b/>
-          <w:sz w:val="28"/>
-          <w:szCs w:val="28"/>
-        </w:rPr>
-      </w:pPr>
-    </w:p>
-    <w:p>
-      <w:pPr>
-        <w:rPr>
-          <w:b/>
-          <w:sz w:val="28"/>
-          <w:szCs w:val="28"/>
-        </w:rPr>
-      </w:pPr>
-    </w:p>
-    <w:p>
-      <w:pPr>
-        <w:rPr>
-          <w:b/>
-          <w:sz w:val="28"/>
-          <w:szCs w:val="28"/>
-        </w:rPr>
-      </w:pPr>
-    </w:p>
-    <w:p>
-      <w:pPr>
-        <w:rPr>
-          <w:b/>
-          <w:sz w:val="28"/>
-          <w:szCs w:val="28"/>
-        </w:rPr>
-      </w:pPr>
-    </w:p>
-    <w:p>
-      <w:pPr>
-        <w:rPr>
-          <w:b/>
-          <w:sz w:val="28"/>
-          <w:szCs w:val="28"/>
-        </w:rPr>
-      </w:pPr>
-    </w:p>
-    <w:p>
-      <w:pPr>
-        <w:rPr>
-          <w:b/>
-          <w:sz w:val="28"/>
-          <w:szCs w:val="28"/>
-        </w:rPr>
-      </w:pPr>
-    </w:p>
-    <w:p>
-      <w:pPr>
-        <w:rPr>
-          <w:b/>
-          <w:sz w:val="28"/>
-          <w:szCs w:val="28"/>
-        </w:rPr>
-      </w:pPr>
-    </w:p>
-    <w:p>
-      <w:pPr>
-        <w:rPr>
-          <w:b/>
-          <w:sz w:val="28"/>
-          <w:szCs w:val="28"/>
-        </w:rPr>
-      </w:pPr>
-    </w:p>
-    <w:p>
-      <w:pPr>
-        <w:rPr>
-          <w:b/>
-          <w:sz w:val="28"/>
-          <w:szCs w:val="28"/>
-        </w:rPr>
-      </w:pPr>
-      <w:r>
-        <w:rPr>
-          <w:b/>
-          <w:sz w:val="28"/>
-          <w:szCs w:val="28"/>
-        </w:rPr>
+        <w:t xml:space="preserve">Claramente los principales beneficiarios serán los propietarios y empleados de la empresa, quienes lograrán realizar sus operaciones de una forma más eficiente. Así mismo, los clientes verán reflejados los beneficios de este nuevo sistema en una mejor atención por parte del departamento de ventas de WUKY y por otro lado los estudiantes que desarrollan el presente proyecto, a quienes les permitirá aplicar de forma directa los conocimientos adquiridos durante el desarrollo de su Tecnólogo aplicándolos a una problemática empresarial. </w:t>
+      </w:r>
+    </w:p>
+    <w:p>
+      <w:pPr>
+        <w:rPr>
+          <w:b/>
+          <w:sz w:val="28"/>
+          <w:szCs w:val="28"/>
+        </w:rPr>
+      </w:pPr>
+    </w:p>
+    <w:p>
+      <w:pPr>
+        <w:rPr>
+          <w:b/>
+          <w:sz w:val="28"/>
+          <w:szCs w:val="28"/>
+        </w:rPr>
+      </w:pPr>
+    </w:p>
+    <w:p>
+      <w:pPr>
+        <w:rPr>
+          <w:b/>
+          <w:sz w:val="28"/>
+          <w:szCs w:val="28"/>
+        </w:rPr>
+      </w:pPr>
+    </w:p>
+    <w:p>
+      <w:pPr>
+        <w:rPr>
+          <w:b/>
+          <w:sz w:val="28"/>
+          <w:szCs w:val="28"/>
+        </w:rPr>
+      </w:pPr>
+    </w:p>
+    <w:p>
+      <w:pPr>
+        <w:rPr>
+          <w:b/>
+          <w:sz w:val="28"/>
+          <w:szCs w:val="28"/>
+        </w:rPr>
+      </w:pPr>
+    </w:p>
+    <w:p>
+      <w:pPr>
+        <w:rPr>
+          <w:b/>
+          <w:sz w:val="28"/>
+          <w:szCs w:val="28"/>
+        </w:rPr>
+      </w:pPr>
+    </w:p>
+    <w:p>
+      <w:pPr>
+        <w:rPr>
+          <w:b/>
+          <w:sz w:val="28"/>
+          <w:szCs w:val="28"/>
+        </w:rPr>
+      </w:pPr>
+    </w:p>
+    <w:p>
+      <w:pPr>
+        <w:rPr>
+          <w:b/>
+          <w:sz w:val="28"/>
+          <w:szCs w:val="28"/>
+        </w:rPr>
+      </w:pPr>
+    </w:p>
+    <w:p>
+      <w:pPr>
+        <w:rPr>
+          <w:b/>
+          <w:sz w:val="28"/>
+          <w:szCs w:val="28"/>
+        </w:rPr>
+      </w:pPr>
+    </w:p>
+    <w:p>
+      <w:pPr>
+        <w:rPr>
+          <w:b/>
+          <w:sz w:val="28"/>
+          <w:szCs w:val="28"/>
+        </w:rPr>
+      </w:pPr>
+    </w:p>
+    <w:p>
+      <w:pPr>
+        <w:rPr>
+          <w:b/>
+          <w:sz w:val="28"/>
+          <w:szCs w:val="28"/>
+        </w:rPr>
+      </w:pPr>
+    </w:p>
+    <w:p>
+      <w:pPr>
+        <w:rPr>
+          <w:b/>
+          <w:sz w:val="28"/>
+          <w:szCs w:val="28"/>
+        </w:rPr>
+      </w:pPr>
+    </w:p>
+    <w:p>
+      <w:pPr>
+        <w:rPr>
+          <w:b/>
+          <w:sz w:val="28"/>
+          <w:szCs w:val="28"/>
+        </w:rPr>
+      </w:pPr>
+    </w:p>
+    <w:p>
+      <w:pPr>
+        <w:rPr>
+          <w:b/>
+          <w:sz w:val="28"/>
+          <w:szCs w:val="28"/>
+        </w:rPr>
+      </w:pPr>
+    </w:p>
+    <w:p>
+      <w:pPr>
+        <w:rPr>
+          <w:b/>
+          <w:sz w:val="28"/>
+          <w:szCs w:val="28"/>
+        </w:rPr>
+      </w:pPr>
+    </w:p>
+    <w:p>
+      <w:pPr>
+        <w:rPr>
+          <w:b/>
+          <w:sz w:val="28"/>
+          <w:szCs w:val="28"/>
+        </w:rPr>
+      </w:pPr>
+      <w:r>
+        <w:rPr>
+          <w:b/>
+          <w:sz w:val="28"/>
+          <w:szCs w:val="28"/>
+        </w:rPr>
+        <w:lastRenderedPageBreak/>
         <w:t>OBJETIVO</w:t>
       </w:r>
     </w:p>
@@ -1494,15 +1397,7 @@
           <w:sz w:val="26"/>
           <w:szCs w:val="26"/>
         </w:rPr>
-        <w:lastRenderedPageBreak/>
-        <w:t>Diseñar y desarrollar un Sistema de Informació</w:t>
-      </w:r>
-      <w:r>
-        <w:rPr>
-          <w:sz w:val="26"/>
-          <w:szCs w:val="26"/>
-        </w:rPr>
-        <w:t xml:space="preserve">n Web para la empresa WUKY que le permita la compra de sus productos vía online a fin </w:t>
+        <w:t xml:space="preserve">Diseñar y desarrollar un Sistema de Información Web para la empresa WUKY que le permita la compra de sus productos vía online a fin </w:t>
       </w:r>
       <w:proofErr w:type="gramStart"/>
       <w:r>
@@ -1518,14 +1413,7 @@
           <w:sz w:val="26"/>
           <w:szCs w:val="26"/>
         </w:rPr>
-        <w:t xml:space="preserve"> y administrarlos adecuadamente, brindándole a la empresa la herramienta y procedimientos para aprovechar al máximo sus recursos, permitiendo a sus proces</w:t>
-      </w:r>
-      <w:r>
-        <w:rPr>
-          <w:sz w:val="26"/>
-          <w:szCs w:val="26"/>
-        </w:rPr>
-        <w:t xml:space="preserve">os ser más óptimos. Dando paso al consumidor mayor facilidad en su compra. Determinando el desarrollo de dicha página web en un lapso de dos años, a partir del 19 de julio del 2021. </w:t>
+        <w:t xml:space="preserve"> y administrarlos adecuadamente, brindándole a la empresa la herramienta y procedimientos para aprovechar al máximo sus recursos, permitiendo a sus procesos ser más óptimos. Dando paso al consumidor mayor facilidad en su compra. Determinando el desarrollo de dicha página web en un lapso de dos años, a partir del 19 de julio del 2021. </w:t>
       </w:r>
     </w:p>
     <w:p>
@@ -1572,14 +1460,7 @@
           <w:sz w:val="26"/>
           <w:szCs w:val="26"/>
         </w:rPr>
-        <w:t xml:space="preserve">Analizar la problemática actual y necesidad que </w:t>
-      </w:r>
-      <w:r>
-        <w:rPr>
-          <w:sz w:val="26"/>
-          <w:szCs w:val="26"/>
-        </w:rPr>
-        <w:t xml:space="preserve">enfrenta la empresa WUKY en su proceso de ventas. </w:t>
+        <w:t xml:space="preserve">Analizar la problemática actual y necesidad que enfrenta la empresa WUKY en su proceso de ventas. </w:t>
       </w:r>
     </w:p>
     <w:p>
@@ -1663,14 +1544,7 @@
           <w:sz w:val="26"/>
           <w:szCs w:val="26"/>
         </w:rPr>
-        <w:t>Diseñar la estructura lógica y relacional de la base de datos del sistema de información para la gestión comercial d</w:t>
-      </w:r>
-      <w:r>
-        <w:rPr>
-          <w:sz w:val="26"/>
-          <w:szCs w:val="26"/>
-        </w:rPr>
-        <w:t>e la empresa WUKY</w:t>
+        <w:t>Diseñar la estructura lógica y relacional de la base de datos del sistema de información para la gestión comercial de la empresa WUKY</w:t>
       </w:r>
     </w:p>
     <w:p>
@@ -1776,14 +1650,7 @@
           <w:sz w:val="26"/>
           <w:szCs w:val="26"/>
         </w:rPr>
-        <w:t>La desaparición de las distancias en las co</w:t>
-      </w:r>
-      <w:r>
-        <w:rPr>
-          <w:sz w:val="26"/>
-          <w:szCs w:val="26"/>
-        </w:rPr>
-        <w:t xml:space="preserve">municaciones, desde que se populariza el internet, justifica la aparición de sitios Web no sólo para la obtención de </w:t>
+        <w:t xml:space="preserve">La desaparición de las distancias en las comunicaciones, desde que se populariza el internet, justifica la aparición de sitios Web no sólo para la obtención de </w:t>
       </w:r>
       <w:proofErr w:type="gramStart"/>
       <w:r>
@@ -1815,14 +1682,7 @@
           <w:sz w:val="26"/>
           <w:szCs w:val="26"/>
         </w:rPr>
-        <w:t>Basándonos en la problemática que aborda la empresa WUKY, la c</w:t>
-      </w:r>
-      <w:r>
-        <w:rPr>
-          <w:sz w:val="26"/>
-          <w:szCs w:val="26"/>
-        </w:rPr>
-        <w:t xml:space="preserve">ual no ha logrado dar un gran avance en sus ventas y generando poca popularidad en el mercado, aprovechamos las ventajas que internet nos brinda dando paso a la posibilidad de que la empresa ofrezca sus productos de forma inmediata en cualquier parte del </w:t>
+        <w:t xml:space="preserve">Basándonos en la problemática que aborda la empresa WUKY, la cual no ha logrado dar un gran avance en sus ventas y generando poca popularidad en el mercado, aprovechamos las ventajas que internet nos brinda dando paso a la posibilidad de </w:t>
       </w:r>
       <w:r>
         <w:rPr>
@@ -1830,100 +1690,272 @@
           <w:szCs w:val="26"/>
         </w:rPr>
         <w:lastRenderedPageBreak/>
-        <w:t>m</w:t>
-      </w:r>
-      <w:r>
-        <w:rPr>
-          <w:sz w:val="26"/>
-          <w:szCs w:val="26"/>
-        </w:rPr>
-        <w:t xml:space="preserve">undo, facilitando la reducción de costos operativos debido a que no necesita tener un local físico las 24 horas del día, sino que por medio de la página web tiene opción de vender a cualquier hora, lo que hace imprescindible a una tiene actual disponer de </w:t>
-      </w:r>
-      <w:r>
-        <w:rPr>
-          <w:sz w:val="26"/>
-          <w:szCs w:val="26"/>
-        </w:rPr>
-        <w:t>este tipo de herramientas para dar alcance a sus actividades. Pero no solo buscamos las ventajas que supone la empresa, los potenciales clientes también pueden optar por una gran variedad de ofertas repartidas a lo largo y ancho de toda la red pudiendo ele</w:t>
-      </w:r>
-      <w:r>
-        <w:rPr>
-          <w:sz w:val="26"/>
-          <w:szCs w:val="26"/>
-        </w:rPr>
-        <w:t>gir la opción que consideren más interesante.</w:t>
-      </w:r>
-    </w:p>
-    <w:p>
-      <w:pPr>
-        <w:jc w:val="both"/>
-        <w:rPr>
-          <w:sz w:val="26"/>
-          <w:szCs w:val="26"/>
-        </w:rPr>
-      </w:pPr>
-      <w:r>
-        <w:rPr>
-          <w:sz w:val="26"/>
-          <w:szCs w:val="26"/>
-        </w:rPr>
-        <w:t>La página Web que permitirá la gestión de ventas beneficia el manejo eficiente de la operación y administración de la información generada en la organización, presentándola de manera confiable y oportuna contri</w:t>
-      </w:r>
-      <w:r>
-        <w:rPr>
-          <w:sz w:val="26"/>
-          <w:szCs w:val="26"/>
-        </w:rPr>
-        <w:t>buyendo en la toma de decisiones. A su vez, mejorará el sistema de búsqueda de productos, tendrá un control de inventario y agilización de las ventas, brindando a los empleados un mejor desempeño laboral.</w:t>
-      </w:r>
-    </w:p>
-    <w:p>
-      <w:pPr>
-        <w:jc w:val="both"/>
-        <w:rPr>
-          <w:sz w:val="26"/>
-          <w:szCs w:val="26"/>
-        </w:rPr>
-      </w:pPr>
-      <w:r>
-        <w:rPr>
-          <w:sz w:val="26"/>
-          <w:szCs w:val="26"/>
-        </w:rPr>
-        <w:t>Con la implementación de este Sistema de Informació</w:t>
-      </w:r>
-      <w:r>
-        <w:rPr>
-          <w:sz w:val="26"/>
-          <w:szCs w:val="26"/>
-        </w:rPr>
-        <w:t xml:space="preserve">n, ayudaremos a que la empresa WUKY esté al frente de las nuevas tecnologías, favoreciendo en la fidelización, posicionamiento de la empresa como líder en venta de artículos para mascotas y así mismo una mejora en la organización de los procesos. </w:t>
-      </w:r>
-    </w:p>
-    <w:p>
-      <w:pPr>
-        <w:jc w:val="both"/>
-        <w:rPr>
-          <w:b/>
-          <w:sz w:val="26"/>
-          <w:szCs w:val="26"/>
-        </w:rPr>
-      </w:pPr>
-      <w:r>
-        <w:rPr>
-          <w:b/>
-          <w:sz w:val="26"/>
-          <w:szCs w:val="26"/>
-        </w:rPr>
-        <w:t xml:space="preserve">MAPA DE </w:t>
-      </w:r>
-      <w:r>
-        <w:rPr>
-          <w:b/>
-          <w:sz w:val="26"/>
-          <w:szCs w:val="26"/>
-        </w:rPr>
-        <w:t>PROCESOS</w:t>
+        <w:t>que la empresa ofrezca sus productos de forma inmediata en cualquier parte del mundo, facilitando la reducción de costos operativos debido a que no necesita tener un local físico las 24 horas del día, sino que por medio de la página web tiene opción de vender a cualquier hora, lo que hace imprescindible a una tiene actual disponer de este tipo de herramientas para dar alcance a sus actividades. Pero no solo buscamos las ventajas que supone la empresa, los potenciales clientes también pueden optar por una gran variedad de ofertas repartidas a lo largo y ancho de toda la red pudiendo elegir la opción que consideren más interesante.</w:t>
+      </w:r>
+    </w:p>
+    <w:p>
+      <w:pPr>
+        <w:jc w:val="both"/>
+        <w:rPr>
+          <w:sz w:val="26"/>
+          <w:szCs w:val="26"/>
+        </w:rPr>
+      </w:pPr>
+      <w:r>
+        <w:rPr>
+          <w:sz w:val="26"/>
+          <w:szCs w:val="26"/>
+        </w:rPr>
+        <w:t>La página Web que permitirá la gestión de ventas beneficia el manejo eficiente de la operación y administración de la información generada en la organización, presentándola de manera confiable y oportuna contribuyendo en la toma de decisiones. A su vez, mejorará el sistema de búsqueda de productos, tendrá un control de inventario y agilización de las ventas, brindando a los empleados un mejor desempeño laboral.</w:t>
+      </w:r>
+    </w:p>
+    <w:p>
+      <w:pPr>
+        <w:jc w:val="both"/>
+        <w:rPr>
+          <w:sz w:val="26"/>
+          <w:szCs w:val="26"/>
+        </w:rPr>
+      </w:pPr>
+      <w:r>
+        <w:rPr>
+          <w:sz w:val="26"/>
+          <w:szCs w:val="26"/>
+        </w:rPr>
+        <w:t xml:space="preserve">Con la implementación de este Sistema de Información, ayudaremos a que la empresa WUKY esté al frente de las nuevas tecnologías, favoreciendo en la fidelización, posicionamiento de la empresa como líder en venta de artículos para mascotas y así mismo una mejora en la organización de los procesos. </w:t>
+      </w:r>
+    </w:p>
+    <w:p>
+      <w:pPr>
+        <w:jc w:val="both"/>
+        <w:rPr>
+          <w:b/>
+          <w:sz w:val="26"/>
+          <w:szCs w:val="26"/>
+        </w:rPr>
+      </w:pPr>
+    </w:p>
+    <w:p>
+      <w:pPr>
+        <w:jc w:val="both"/>
+        <w:rPr>
+          <w:b/>
+          <w:sz w:val="26"/>
+          <w:szCs w:val="26"/>
+        </w:rPr>
+      </w:pPr>
+    </w:p>
+    <w:p>
+      <w:pPr>
+        <w:jc w:val="both"/>
+        <w:rPr>
+          <w:b/>
+          <w:sz w:val="26"/>
+          <w:szCs w:val="26"/>
+        </w:rPr>
+      </w:pPr>
+    </w:p>
+    <w:p>
+      <w:pPr>
+        <w:jc w:val="both"/>
+        <w:rPr>
+          <w:b/>
+          <w:sz w:val="26"/>
+          <w:szCs w:val="26"/>
+        </w:rPr>
+      </w:pPr>
+    </w:p>
+    <w:p>
+      <w:pPr>
+        <w:jc w:val="both"/>
+        <w:rPr>
+          <w:b/>
+          <w:sz w:val="26"/>
+          <w:szCs w:val="26"/>
+        </w:rPr>
+      </w:pPr>
+    </w:p>
+    <w:p>
+      <w:pPr>
+        <w:jc w:val="both"/>
+        <w:rPr>
+          <w:b/>
+          <w:sz w:val="26"/>
+          <w:szCs w:val="26"/>
+        </w:rPr>
+      </w:pPr>
+    </w:p>
+    <w:p>
+      <w:pPr>
+        <w:jc w:val="both"/>
+        <w:rPr>
+          <w:b/>
+          <w:sz w:val="26"/>
+          <w:szCs w:val="26"/>
+        </w:rPr>
+      </w:pPr>
+    </w:p>
+    <w:p>
+      <w:pPr>
+        <w:jc w:val="both"/>
+        <w:rPr>
+          <w:b/>
+          <w:sz w:val="26"/>
+          <w:szCs w:val="26"/>
+        </w:rPr>
+      </w:pPr>
+    </w:p>
+    <w:p>
+      <w:pPr>
+        <w:jc w:val="both"/>
+        <w:rPr>
+          <w:b/>
+          <w:sz w:val="26"/>
+          <w:szCs w:val="26"/>
+        </w:rPr>
+      </w:pPr>
+    </w:p>
+    <w:p>
+      <w:pPr>
+        <w:jc w:val="both"/>
+        <w:rPr>
+          <w:b/>
+          <w:sz w:val="26"/>
+          <w:szCs w:val="26"/>
+        </w:rPr>
+      </w:pPr>
+    </w:p>
+    <w:p>
+      <w:pPr>
+        <w:jc w:val="both"/>
+        <w:rPr>
+          <w:b/>
+          <w:sz w:val="26"/>
+          <w:szCs w:val="26"/>
+        </w:rPr>
+      </w:pPr>
+    </w:p>
+    <w:p>
+      <w:pPr>
+        <w:jc w:val="both"/>
+        <w:rPr>
+          <w:b/>
+          <w:sz w:val="26"/>
+          <w:szCs w:val="26"/>
+        </w:rPr>
+      </w:pPr>
+    </w:p>
+    <w:p>
+      <w:pPr>
+        <w:jc w:val="both"/>
+        <w:rPr>
+          <w:b/>
+          <w:sz w:val="26"/>
+          <w:szCs w:val="26"/>
+        </w:rPr>
+      </w:pPr>
+    </w:p>
+    <w:p>
+      <w:pPr>
+        <w:jc w:val="both"/>
+        <w:rPr>
+          <w:b/>
+          <w:sz w:val="26"/>
+          <w:szCs w:val="26"/>
+        </w:rPr>
+      </w:pPr>
+      <w:r>
+        <w:rPr>
+          <w:b/>
+          <w:sz w:val="26"/>
+          <w:szCs w:val="26"/>
+        </w:rPr>
+        <w:lastRenderedPageBreak/>
+        <w:t>MAPA DE PROCESOS</w:t>
+      </w:r>
+    </w:p>
+    <w:p>
+      <w:pPr>
+        <w:jc w:val="both"/>
+        <w:rPr>
+          <w:b/>
+          <w:sz w:val="26"/>
+          <w:szCs w:val="26"/>
+        </w:rPr>
+      </w:pPr>
+      <w:r>
+        <w:rPr>
+          <w:b/>
+          <w:noProof/>
+          <w:sz w:val="26"/>
+          <w:szCs w:val="26"/>
+        </w:rPr>
+        <w:drawing>
+          <wp:inline distT="0" distB="0" distL="0" distR="0" wp14:anchorId="41337B60" wp14:editId="11C13A95">
+            <wp:extent cx="5753100" cy="1357693"/>
+            <wp:effectExtent l="0" t="0" r="0" b="0"/>
+            <wp:docPr id="3" name="Imagen 3" descr="Diagrama, Gráfico radial&#10;&#10;Descripción generada automáticamente"/>
+            <wp:cNvGraphicFramePr>
+              <a:graphicFrameLocks xmlns:a="http://schemas.openxmlformats.org/drawingml/2006/main" noChangeAspect="1"/>
+            </wp:cNvGraphicFramePr>
+            <a:graphic xmlns:a="http://schemas.openxmlformats.org/drawingml/2006/main">
+              <a:graphicData uri="http://schemas.openxmlformats.org/drawingml/2006/picture">
+                <pic:pic xmlns:pic="http://schemas.openxmlformats.org/drawingml/2006/picture">
+                  <pic:nvPicPr>
+                    <pic:cNvPr id="0" name="Picture 1"/>
+                    <pic:cNvPicPr>
+                      <a:picLocks noChangeAspect="1" noChangeArrowheads="1"/>
+                    </pic:cNvPicPr>
+                  </pic:nvPicPr>
+                  <pic:blipFill>
+                    <a:blip r:embed="rId7">
+                      <a:extLst>
+                        <a:ext uri="{28A0092B-C50C-407E-A947-70E740481C1C}">
+                          <a14:useLocalDpi xmlns:a14="http://schemas.microsoft.com/office/drawing/2010/main" val="0"/>
+                        </a:ext>
+                      </a:extLst>
+                    </a:blip>
+                    <a:srcRect/>
+                    <a:stretch>
+                      <a:fillRect/>
+                    </a:stretch>
+                  </pic:blipFill>
+                  <pic:spPr bwMode="auto">
+                    <a:xfrm>
+                      <a:off x="0" y="0"/>
+                      <a:ext cx="5773330" cy="1362467"/>
+                    </a:xfrm>
+                    <a:prstGeom prst="rect">
+                      <a:avLst/>
+                    </a:prstGeom>
+                    <a:noFill/>
+                    <a:ln>
+                      <a:noFill/>
+                    </a:ln>
+                  </pic:spPr>
+                </pic:pic>
+              </a:graphicData>
+            </a:graphic>
+          </wp:inline>
+        </w:drawing>
+      </w:r>
+    </w:p>
+    <w:p>
+      <w:pPr>
+        <w:jc w:val="both"/>
+        <w:rPr>
+          <w:b/>
+          <w:sz w:val="26"/>
+          <w:szCs w:val="26"/>
+        </w:rPr>
+      </w:pPr>
+      <w:r>
+        <w:rPr>
+          <w:b/>
+          <w:sz w:val="26"/>
+          <w:szCs w:val="26"/>
+        </w:rPr>
+        <w:t>PROCESO DE VENTA</w:t>
       </w:r>
     </w:p>
     <w:p>
@@ -1954,7 +1986,7 @@
                     <pic:cNvPicPr preferRelativeResize="0"/>
                   </pic:nvPicPr>
                   <pic:blipFill>
-                    <a:blip r:embed="rId7"/>
+                    <a:blip r:embed="rId8"/>
                     <a:srcRect r="1765" b="20982"/>
                     <a:stretch>
                       <a:fillRect/>
@@ -2247,7 +2279,7 @@
 </file>
 
 <file path=word/numbering.xml><?xml version="1.0" encoding="utf-8"?>
-<w:numbering xmlns:wpc="http://schemas.microsoft.com/office/word/2010/wordprocessingCanvas" xmlns:cx="http://schemas.microsoft.com/office/drawing/2014/chartex" xmlns:cx1="http://schemas.microsoft.com/office/drawing/2015/9/8/chartex" xmlns:cx2="http://schemas.microsoft.com/office/drawing/2015/10/21/chartex" xmlns:cx3="http://schemas.microsoft.com/office/drawing/2016/5/9/chartex" xmlns:cx4="http://schemas.microsoft.com/office/drawing/2016/5/10/chartex" xmlns:cx5="http://schemas.microsoft.com/office/drawing/2016/5/11/chartex" xmlns:cx6="http://schemas.microsoft.com/office/drawing/2016/5/12/chartex" xmlns:cx7="http://schemas.microsoft.com/office/drawing/2016/5/13/chartex" xmlns:cx8="http://schemas.microsoft.com/office/drawing/2016/5/14/chartex" xmlns:mc="http://schemas.openxmlformats.org/markup-compatibility/2006" xmlns:aink="http://schemas.microsoft.com/office/drawing/2016/ink" xmlns:am3d="http://schemas.microsoft.com/office/drawing/2017/model3d" xmlns:o="urn:schemas-microsoft-com:office:office" xmlns:r="http://schemas.openxmlformats.org/officeDocument/2006/relationships" xmlns:m="http://schemas.openxmlformats.org/officeDocument/2006/math" xmlns:v="urn:schemas-microsoft-com:vml" xmlns:wp14="http://schemas.microsoft.com/office/word/2010/wordprocessingDrawing" xmlns:wp="http://schemas.openxmlformats.org/drawingml/2006/wordprocessingDrawing" xmlns:w10="urn:schemas-microsoft-com:office:word" xmlns:w="http://schemas.openxmlformats.org/wordprocessingml/2006/main" xmlns:w14="http://schemas.microsoft.com/office/word/2010/wordml" xmlns:w15="http://schemas.microsoft.com/office/word/2012/wordml" xmlns:w16cex="http://schemas.microsoft.com/office/word/2018/wordml/cex" xmlns:w16cid="http://schemas.microsoft.com/office/word/2016/wordml/cid" xmlns:w16="http://schemas.microsoft.com/office/word/2018/wordml" xmlns:w16sdtdh="http://schemas.microsoft.com/office/word/2020/wordml/sdtdatahash" xmlns:w16se="http://schemas.microsoft.com/office/word/2015/wordml/symex" xmlns:wpg="http://schemas.microsoft.com/office/word/2010/wordprocessingGroup" xmlns:wpi="http://schemas.microsoft.com/office/word/2010/wordprocessingInk" xmlns:wne="http://schemas.microsoft.com/office/word/2006/wordml" xmlns:wps="http://schemas.microsoft.com/office/word/2010/wordprocessingShape" mc:Ignorable="w14 w15 w16se w16cid w16 w16cex w16sdtdh wp14">
+<w:numbering xmlns:wpc="http://schemas.microsoft.com/office/word/2010/wordprocessingCanvas" xmlns:cx="http://schemas.microsoft.com/office/drawing/2014/chartex" xmlns:cx1="http://schemas.microsoft.com/office/drawing/2015/9/8/chartex" xmlns:cx2="http://schemas.microsoft.com/office/drawing/2015/10/21/chartex" xmlns:cx3="http://schemas.microsoft.com/office/drawing/2016/5/9/chartex" xmlns:cx4="http://schemas.microsoft.com/office/drawing/2016/5/10/chartex" xmlns:cx5="http://schemas.microsoft.com/office/drawing/2016/5/11/chartex" xmlns:cx6="http://schemas.microsoft.com/office/drawing/2016/5/12/chartex" xmlns:cx7="http://schemas.microsoft.com/office/drawing/2016/5/13/chartex" xmlns:cx8="http://schemas.microsoft.com/office/drawing/2016/5/14/chartex" xmlns:mc="http://schemas.openxmlformats.org/markup-compatibility/2006" xmlns:aink="http://schemas.microsoft.com/office/drawing/2016/ink" xmlns:am3d="http://schemas.microsoft.com/office/drawing/2017/model3d" xmlns:o="urn:schemas-microsoft-com:office:office" xmlns:r="http://schemas.openxmlformats.org/officeDocument/2006/relationships" xmlns:m="http://schemas.openxmlformats.org/officeDocument/2006/math" xmlns:v="urn:schemas-microsoft-com:vml" xmlns:wp14="http://schemas.microsoft.com/office/word/2010/wordprocessingDrawing" xmlns:wp="http://schemas.openxmlformats.org/drawingml/2006/wordprocessingDrawing" xmlns:w10="urn:schemas-microsoft-com:office:word" xmlns:w="http://schemas.openxmlformats.org/wordprocessingml/2006/main" xmlns:w14="http://schemas.microsoft.com/office/word/2010/wordml" xmlns:w15="http://schemas.microsoft.com/office/word/2012/wordml" xmlns:w16cex="http://schemas.microsoft.com/office/word/2018/wordml/cex" xmlns:w16cid="http://schemas.microsoft.com/office/word/2016/wordml/cid" xmlns:w16="http://schemas.microsoft.com/office/word/2018/wordml" xmlns:w16se="http://schemas.microsoft.com/office/word/2015/wordml/symex" xmlns:wpg="http://schemas.microsoft.com/office/word/2010/wordprocessingGroup" xmlns:wpi="http://schemas.microsoft.com/office/word/2010/wordprocessingInk" xmlns:wne="http://schemas.microsoft.com/office/word/2006/wordml" xmlns:wps="http://schemas.microsoft.com/office/word/2010/wordprocessingShape" mc:Ignorable="w14 w15 w16se w16cid w16 w16cex wp14">
   <w:abstractNum w:abstractNumId="0" w15:restartNumberingAfterBreak="0">
     <w:nsid w:val="54020D35"/>
     <w:multiLevelType w:val="multilevel"/>
@@ -2600,7 +2632,7 @@
 </file>
 
 <file path=word/styles.xml><?xml version="1.0" encoding="utf-8"?>
-<w:styles xmlns:mc="http://schemas.openxmlformats.org/markup-compatibility/2006" xmlns:r="http://schemas.openxmlformats.org/officeDocument/2006/relationships" xmlns:w="http://schemas.openxmlformats.org/wordprocessingml/2006/main" xmlns:w14="http://schemas.microsoft.com/office/word/2010/wordml" xmlns:w15="http://schemas.microsoft.com/office/word/2012/wordml" xmlns:w16cex="http://schemas.microsoft.com/office/word/2018/wordml/cex" xmlns:w16cid="http://schemas.microsoft.com/office/word/2016/wordml/cid" xmlns:w16="http://schemas.microsoft.com/office/word/2018/wordml" xmlns:w16sdtdh="http://schemas.microsoft.com/office/word/2020/wordml/sdtdatahash" xmlns:w16se="http://schemas.microsoft.com/office/word/2015/wordml/symex" mc:Ignorable="w14 w15 w16se w16cid w16 w16cex w16sdtdh">
+<w:styles xmlns:mc="http://schemas.openxmlformats.org/markup-compatibility/2006" xmlns:r="http://schemas.openxmlformats.org/officeDocument/2006/relationships" xmlns:w="http://schemas.openxmlformats.org/wordprocessingml/2006/main" xmlns:w14="http://schemas.microsoft.com/office/word/2010/wordml" xmlns:w15="http://schemas.microsoft.com/office/word/2012/wordml" xmlns:w16cex="http://schemas.microsoft.com/office/word/2018/wordml/cex" xmlns:w16cid="http://schemas.microsoft.com/office/word/2016/wordml/cid" xmlns:w16="http://schemas.microsoft.com/office/word/2018/wordml" xmlns:w16se="http://schemas.microsoft.com/office/word/2015/wordml/symex" mc:Ignorable="w14 w15 w16se w16cid w16 w16cex">
   <w:docDefaults>
     <w:rPrDefault>
       <w:rPr>

</xml_diff>

<commit_message>
Update Documento_Presentacion de Proyecto.docx
</commit_message>
<xml_diff>
--- a/Documento_Presentacion de Proyecto.docx
+++ b/Documento_Presentacion de Proyecto.docx
@@ -1,6 +1,6 @@
 
 <file path=word/document.xml><?xml version="1.0" encoding="utf-8"?>
-<w:document xmlns:wpc="http://schemas.microsoft.com/office/word/2010/wordprocessingCanvas" xmlns:cx="http://schemas.microsoft.com/office/drawing/2014/chartex" xmlns:cx1="http://schemas.microsoft.com/office/drawing/2015/9/8/chartex" xmlns:cx2="http://schemas.microsoft.com/office/drawing/2015/10/21/chartex" xmlns:cx3="http://schemas.microsoft.com/office/drawing/2016/5/9/chartex" xmlns:cx4="http://schemas.microsoft.com/office/drawing/2016/5/10/chartex" xmlns:cx5="http://schemas.microsoft.com/office/drawing/2016/5/11/chartex" xmlns:cx6="http://schemas.microsoft.com/office/drawing/2016/5/12/chartex" xmlns:cx7="http://schemas.microsoft.com/office/drawing/2016/5/13/chartex" xmlns:cx8="http://schemas.microsoft.com/office/drawing/2016/5/14/chartex" xmlns:mc="http://schemas.openxmlformats.org/markup-compatibility/2006" xmlns:aink="http://schemas.microsoft.com/office/drawing/2016/ink" xmlns:am3d="http://schemas.microsoft.com/office/drawing/2017/model3d" xmlns:o="urn:schemas-microsoft-com:office:office" xmlns:r="http://schemas.openxmlformats.org/officeDocument/2006/relationships" xmlns:m="http://schemas.openxmlformats.org/officeDocument/2006/math" xmlns:v="urn:schemas-microsoft-com:vml" xmlns:wp14="http://schemas.microsoft.com/office/word/2010/wordprocessingDrawing" xmlns:wp="http://schemas.openxmlformats.org/drawingml/2006/wordprocessingDrawing" xmlns:w10="urn:schemas-microsoft-com:office:word" xmlns:w="http://schemas.openxmlformats.org/wordprocessingml/2006/main" xmlns:w14="http://schemas.microsoft.com/office/word/2010/wordml" xmlns:w15="http://schemas.microsoft.com/office/word/2012/wordml" xmlns:w16cex="http://schemas.microsoft.com/office/word/2018/wordml/cex" xmlns:w16cid="http://schemas.microsoft.com/office/word/2016/wordml/cid" xmlns:w16="http://schemas.microsoft.com/office/word/2018/wordml" xmlns:w16se="http://schemas.microsoft.com/office/word/2015/wordml/symex" xmlns:wpg="http://schemas.microsoft.com/office/word/2010/wordprocessingGroup" xmlns:wpi="http://schemas.microsoft.com/office/word/2010/wordprocessingInk" xmlns:wne="http://schemas.microsoft.com/office/word/2006/wordml" xmlns:wps="http://schemas.microsoft.com/office/word/2010/wordprocessingShape" mc:Ignorable="w14 w15 w16se w16cid w16 w16cex wp14">
+<w:document xmlns:wpc="http://schemas.microsoft.com/office/word/2010/wordprocessingCanvas" xmlns:cx="http://schemas.microsoft.com/office/drawing/2014/chartex" xmlns:cx1="http://schemas.microsoft.com/office/drawing/2015/9/8/chartex" xmlns:cx2="http://schemas.microsoft.com/office/drawing/2015/10/21/chartex" xmlns:cx3="http://schemas.microsoft.com/office/drawing/2016/5/9/chartex" xmlns:cx4="http://schemas.microsoft.com/office/drawing/2016/5/10/chartex" xmlns:cx5="http://schemas.microsoft.com/office/drawing/2016/5/11/chartex" xmlns:cx6="http://schemas.microsoft.com/office/drawing/2016/5/12/chartex" xmlns:cx7="http://schemas.microsoft.com/office/drawing/2016/5/13/chartex" xmlns:cx8="http://schemas.microsoft.com/office/drawing/2016/5/14/chartex" xmlns:mc="http://schemas.openxmlformats.org/markup-compatibility/2006" xmlns:aink="http://schemas.microsoft.com/office/drawing/2016/ink" xmlns:am3d="http://schemas.microsoft.com/office/drawing/2017/model3d" xmlns:o="urn:schemas-microsoft-com:office:office" xmlns:r="http://schemas.openxmlformats.org/officeDocument/2006/relationships" xmlns:m="http://schemas.openxmlformats.org/officeDocument/2006/math" xmlns:v="urn:schemas-microsoft-com:vml" xmlns:wp14="http://schemas.microsoft.com/office/word/2010/wordprocessingDrawing" xmlns:wp="http://schemas.openxmlformats.org/drawingml/2006/wordprocessingDrawing" xmlns:w10="urn:schemas-microsoft-com:office:word" xmlns:w="http://schemas.openxmlformats.org/wordprocessingml/2006/main" xmlns:w14="http://schemas.microsoft.com/office/word/2010/wordml" xmlns:w15="http://schemas.microsoft.com/office/word/2012/wordml" xmlns:w16cex="http://schemas.microsoft.com/office/word/2018/wordml/cex" xmlns:w16cid="http://schemas.microsoft.com/office/word/2016/wordml/cid" xmlns:w16="http://schemas.microsoft.com/office/word/2018/wordml" xmlns:w16sdtdh="http://schemas.microsoft.com/office/word/2020/wordml/sdtdatahash" xmlns:w16se="http://schemas.microsoft.com/office/word/2015/wordml/symex" xmlns:wpg="http://schemas.microsoft.com/office/word/2010/wordprocessingGroup" xmlns:wpi="http://schemas.microsoft.com/office/word/2010/wordprocessingInk" xmlns:wne="http://schemas.microsoft.com/office/word/2006/wordml" xmlns:wps="http://schemas.microsoft.com/office/word/2010/wordprocessingShape" mc:Ignorable="w14 w15 w16se w16cid w16 w16cex w16sdtdh wp14">
   <w:body>
     <w:p>
       <w:pPr>
@@ -280,39 +280,60 @@
           <w:sz w:val="28"/>
           <w:szCs w:val="28"/>
         </w:rPr>
-        <w:t xml:space="preserve">Este proyecto consiste en el diseño e implementación de un Sistema de Información para la Web, encaminado a una empresa que se dedica a la producción, distribución y comercialización de productos para mascotas. Esta empresa desea ampliar sus servicios y darse a conocer a clientes y proveedores, mediante una página que le facilite el manejo de sus productos. </w:t>
-      </w:r>
-    </w:p>
-    <w:p>
-      <w:pPr>
-        <w:jc w:val="both"/>
-        <w:rPr>
-          <w:sz w:val="28"/>
-          <w:szCs w:val="28"/>
-        </w:rPr>
-      </w:pPr>
-      <w:r>
-        <w:rPr>
-          <w:sz w:val="28"/>
-          <w:szCs w:val="28"/>
-        </w:rPr>
-        <w:t xml:space="preserve">El diseño y la implementación de este Sistema de Información para la Web ayuda a mejorar la imagen de la empresa y ayuda a captar nuevos clientes, por lo que, está página vendrá complementada con una serie de funcionalidades para la difusión de la información relacionada a la empresa. </w:t>
-      </w:r>
-    </w:p>
-    <w:p>
-      <w:pPr>
-        <w:jc w:val="both"/>
-        <w:rPr>
-          <w:sz w:val="28"/>
-          <w:szCs w:val="28"/>
-        </w:rPr>
-      </w:pPr>
-      <w:r>
-        <w:rPr>
-          <w:sz w:val="28"/>
-          <w:szCs w:val="28"/>
-        </w:rPr>
-        <w:t xml:space="preserve">Por lo tanto, el objetivo principal del proyecto es facilitar a los clientes de la empresa el acceso a los productos que ofrece la empresa, adicionalmente, hacer la compra de los productos y por último y más importante conocer más a fondo la constitución de la empresa WUKY. </w:t>
+        <w:t>Este proyecto consiste en el diseño e implementación de un Sistema de Información para la Web, encaminado a una empresa que se dedica a la producción, distribución y comercialización de productos para mascotas. Esta empresa desea ampliar sus servicios y da</w:t>
+      </w:r>
+      <w:r>
+        <w:rPr>
+          <w:sz w:val="28"/>
+          <w:szCs w:val="28"/>
+        </w:rPr>
+        <w:t xml:space="preserve">rse a conocer a clientes y proveedores, mediante una página que le facilite el manejo de sus productos. </w:t>
+      </w:r>
+    </w:p>
+    <w:p>
+      <w:pPr>
+        <w:jc w:val="both"/>
+        <w:rPr>
+          <w:sz w:val="28"/>
+          <w:szCs w:val="28"/>
+        </w:rPr>
+      </w:pPr>
+      <w:r>
+        <w:rPr>
+          <w:sz w:val="28"/>
+          <w:szCs w:val="28"/>
+        </w:rPr>
+        <w:t xml:space="preserve">El diseño y la implementación de este Sistema de Información para la Web ayuda a mejorar la imagen de la empresa y ayuda a captar nuevos clientes, por </w:t>
+      </w:r>
+      <w:r>
+        <w:rPr>
+          <w:sz w:val="28"/>
+          <w:szCs w:val="28"/>
+        </w:rPr>
+        <w:t xml:space="preserve">lo que, está página vendrá complementada con una serie de funcionalidades para la difusión de la información relacionada a la empresa. </w:t>
+      </w:r>
+    </w:p>
+    <w:p>
+      <w:pPr>
+        <w:jc w:val="both"/>
+        <w:rPr>
+          <w:sz w:val="28"/>
+          <w:szCs w:val="28"/>
+        </w:rPr>
+      </w:pPr>
+      <w:r>
+        <w:rPr>
+          <w:sz w:val="28"/>
+          <w:szCs w:val="28"/>
+        </w:rPr>
+        <w:t>Por lo tanto, el objetivo principal del proyecto es facilitar a los clientes de la empresa el acceso a los productos que</w:t>
+      </w:r>
+      <w:r>
+        <w:rPr>
+          <w:sz w:val="28"/>
+          <w:szCs w:val="28"/>
+        </w:rPr>
+        <w:t xml:space="preserve"> ofrece la empresa, adicionalmente, hacer la compra de los productos y por último y más importante conocer más a fondo la constitución de la empresa WUKY. </w:t>
       </w:r>
     </w:p>
     <w:p>
@@ -474,39 +495,67 @@
           <w:sz w:val="28"/>
           <w:szCs w:val="28"/>
         </w:rPr>
-        <w:t xml:space="preserve">La información es patrimonio fundamental en las empresas, se ha convertido en una prioridad por su función y valor a la hora de tomar decisiones importantes. La búsqueda de una mejor forma de llevar el control de esta, haciendo uso correcto de las herramientas tecnológicas, ha hecho que exista en el mercado una variedad de opciones que ofrecen múltiples beneficios. Esto ha llevado a percibir las Tecnologías de la Información y la Comunicación como una herramienta fundamental. </w:t>
-      </w:r>
-    </w:p>
-    <w:p>
-      <w:pPr>
-        <w:jc w:val="both"/>
-        <w:rPr>
-          <w:sz w:val="28"/>
-          <w:szCs w:val="28"/>
-        </w:rPr>
-      </w:pPr>
-      <w:r>
-        <w:rPr>
-          <w:sz w:val="28"/>
-          <w:szCs w:val="28"/>
-        </w:rPr>
-        <w:t>Hoy día son muy dinámicos los avances tecnológicos, por lo cual, las organizaciones se mantienen al frente de estos avances, lo que las obliga a sumarse a dichos cambios para lograr ser más competitivos en el mercado.</w:t>
-      </w:r>
-    </w:p>
-    <w:p>
-      <w:pPr>
-        <w:jc w:val="both"/>
-        <w:rPr>
-          <w:sz w:val="28"/>
-          <w:szCs w:val="28"/>
-        </w:rPr>
-      </w:pPr>
-      <w:r>
-        <w:rPr>
-          <w:sz w:val="28"/>
-          <w:szCs w:val="28"/>
-        </w:rPr>
-        <w:t xml:space="preserve">Para el diseño e implementación del Sistema de Información, nos basamos en el lenguaje de programación HTML5. Inicialmente se realizó el análisis de los requerimientos necesarios para proponer un diseño lógico computacional que permita el desarrollo de un Sistema de Información para la Web que permita la gestión de los procesos en el manejo de ventas de la empresa WUKY, ubicada en Bogotá DC. </w:t>
+        <w:t>La información es patrimonio fundamental en las empresas, se ha convertido en una prioridad por su función y valor a la hora de tomar decisiones importantes. La búsqueda de una mejor forma de llevar el control de esta, haciendo uso correcto de las herramie</w:t>
+      </w:r>
+      <w:r>
+        <w:rPr>
+          <w:sz w:val="28"/>
+          <w:szCs w:val="28"/>
+        </w:rPr>
+        <w:t xml:space="preserve">ntas tecnológicas, ha hecho que exista en el mercado una variedad de opciones que ofrecen múltiples beneficios. Esto ha llevado a percibir las Tecnologías de la Información y la Comunicación como una herramienta fundamental. </w:t>
+      </w:r>
+    </w:p>
+    <w:p>
+      <w:pPr>
+        <w:jc w:val="both"/>
+        <w:rPr>
+          <w:sz w:val="28"/>
+          <w:szCs w:val="28"/>
+        </w:rPr>
+      </w:pPr>
+      <w:r>
+        <w:rPr>
+          <w:sz w:val="28"/>
+          <w:szCs w:val="28"/>
+        </w:rPr>
+        <w:t xml:space="preserve">Hoy día son muy dinámicos los </w:t>
+      </w:r>
+      <w:r>
+        <w:rPr>
+          <w:sz w:val="28"/>
+          <w:szCs w:val="28"/>
+        </w:rPr>
+        <w:t>avances tecnológicos, por lo cual, las organizaciones se mantienen al frente de estos avances, lo que las obliga a sumarse a dichos cambios para lograr ser más competitivos en el mercado.</w:t>
+      </w:r>
+    </w:p>
+    <w:p>
+      <w:pPr>
+        <w:jc w:val="both"/>
+        <w:rPr>
+          <w:sz w:val="28"/>
+          <w:szCs w:val="28"/>
+        </w:rPr>
+      </w:pPr>
+      <w:r>
+        <w:rPr>
+          <w:sz w:val="28"/>
+          <w:szCs w:val="28"/>
+        </w:rPr>
+        <w:t>Para el diseño e implementación del Sistema de Información, nos basa</w:t>
+      </w:r>
+      <w:r>
+        <w:rPr>
+          <w:sz w:val="28"/>
+          <w:szCs w:val="28"/>
+        </w:rPr>
+        <w:t>mos en el lenguaje de programación HTML5. Inicialmente se realizó el análisis de los requerimientos necesarios para proponer un diseño lógico computacional que permita el desarrollo de un Sistema de Información para la Web que permita la gestión de los pro</w:t>
+      </w:r>
+      <w:r>
+        <w:rPr>
+          <w:sz w:val="28"/>
+          <w:szCs w:val="28"/>
+        </w:rPr>
+        <w:t xml:space="preserve">cesos en el manejo de ventas de la empresa WUKY, ubicada en Bogotá DC. </w:t>
       </w:r>
     </w:p>
     <w:p>
@@ -1037,7 +1086,21 @@
           <w:sz w:val="28"/>
           <w:szCs w:val="28"/>
         </w:rPr>
-        <w:t xml:space="preserve"> ubicada en el Barrio Carvajal, dedicada a la producción, distribución y comercialización de productos para mascotas. Como un morral Patronímico para mascotas, esta mochila con cápsula para mascotas es ideal para llevar a la mascota a todas partes de forma curiosa, bonita, segura y confortable; con un diseño transparente, útil para calmar la ansiedad de las mascotas, proporciona a su mascota un entorno seguro. Transpirable y confortable.</w:t>
+        <w:t xml:space="preserve"> ubicada en el Barrio Carvajal, dedicada a la producción, distribución y comercialización de productos para mascotas. Como un morral Patronímico para mascotas, esta</w:t>
+      </w:r>
+      <w:r>
+        <w:rPr>
+          <w:sz w:val="28"/>
+          <w:szCs w:val="28"/>
+        </w:rPr>
+        <w:t xml:space="preserve"> mochila con cápsula para mascotas es ideal para llevar a la mascota a todas partes de forma curiosa, bonita, segura y confortable; con un diseño transparente, útil para calmar la ansiedad de las mascotas, proporciona a su mascota un entorno seguro. Transp</w:t>
+      </w:r>
+      <w:r>
+        <w:rPr>
+          <w:sz w:val="28"/>
+          <w:szCs w:val="28"/>
+        </w:rPr>
+        <w:t>irable y confortable.</w:t>
       </w:r>
     </w:p>
     <w:p>
@@ -1080,12 +1143,35 @@
           <w:szCs w:val="28"/>
         </w:rPr>
       </w:pPr>
-      <w:r>
-        <w:rPr>
-          <w:sz w:val="28"/>
-          <w:szCs w:val="28"/>
-        </w:rPr>
-        <w:t xml:space="preserve">Esto genera que las ventas no aumenten de manera adecuada generando pérdida de tiempo en la comercialización de los productos. Tampoco existe información al alcance del cliente en cuanto a su ubicación, productos, información corporativa, impidiendo así la influencia de demanda en venta de artículos. </w:t>
+      <w:proofErr w:type="gramStart"/>
+      <w:r>
+        <w:rPr>
+          <w:sz w:val="28"/>
+          <w:szCs w:val="28"/>
+        </w:rPr>
+        <w:t>Esto  genera</w:t>
+      </w:r>
+      <w:proofErr w:type="gramEnd"/>
+      <w:r>
+        <w:rPr>
+          <w:sz w:val="28"/>
+          <w:szCs w:val="28"/>
+        </w:rPr>
+        <w:t xml:space="preserve"> que la</w:t>
+      </w:r>
+      <w:r>
+        <w:rPr>
+          <w:sz w:val="28"/>
+          <w:szCs w:val="28"/>
+        </w:rPr>
+        <w:t>s ventas no aumenten de manera adecuada generando pérdida de tiempo en la comercialización de los productos. Tampoco existe información al alcance del cliente en cuanto a su ubicación, productos, información corporativa, impidiendo así la influencia de dem</w:t>
+      </w:r>
+      <w:r>
+        <w:rPr>
+          <w:sz w:val="28"/>
+          <w:szCs w:val="28"/>
+        </w:rPr>
+        <w:t xml:space="preserve">anda en venta de artículos. </w:t>
       </w:r>
     </w:p>
     <w:p>
@@ -1117,7 +1203,14 @@
           <w:sz w:val="28"/>
           <w:szCs w:val="28"/>
         </w:rPr>
-        <w:t xml:space="preserve">Razón por la cual se ven en la necesidad de contar con una tienda en línea que les ayude en la comercialización de los productos y reconocimiento a nivel empresarial. </w:t>
+        <w:t>Razón por la cual se ven en la necesidad de c</w:t>
+      </w:r>
+      <w:r>
+        <w:rPr>
+          <w:sz w:val="28"/>
+          <w:szCs w:val="28"/>
+        </w:rPr>
+        <w:t xml:space="preserve">ontar con una tienda en línea que les ayude en la comercialización de los productos y reconocimiento a nivel empresarial. </w:t>
       </w:r>
     </w:p>
     <w:p>
@@ -1228,176 +1321,188 @@
           <w:sz w:val="28"/>
           <w:szCs w:val="28"/>
         </w:rPr>
-        <w:t xml:space="preserve">Claramente los principales beneficiarios serán los propietarios y empleados de la empresa, quienes lograrán realizar sus operaciones de una forma más eficiente. Así mismo, los clientes verán reflejados los beneficios de este nuevo sistema en una mejor atención por parte del departamento de ventas de WUKY y por otro lado los estudiantes que desarrollan el presente proyecto, a quienes les permitirá aplicar de forma directa los conocimientos adquiridos durante el desarrollo de su Tecnólogo aplicándolos a una problemática empresarial. </w:t>
-      </w:r>
-    </w:p>
-    <w:p>
-      <w:pPr>
-        <w:rPr>
-          <w:b/>
-          <w:sz w:val="28"/>
-          <w:szCs w:val="28"/>
-        </w:rPr>
-      </w:pPr>
-    </w:p>
-    <w:p>
-      <w:pPr>
-        <w:rPr>
-          <w:b/>
-          <w:sz w:val="28"/>
-          <w:szCs w:val="28"/>
-        </w:rPr>
-      </w:pPr>
-    </w:p>
-    <w:p>
-      <w:pPr>
-        <w:rPr>
-          <w:b/>
-          <w:sz w:val="28"/>
-          <w:szCs w:val="28"/>
-        </w:rPr>
-      </w:pPr>
-    </w:p>
-    <w:p>
-      <w:pPr>
-        <w:rPr>
-          <w:b/>
-          <w:sz w:val="28"/>
-          <w:szCs w:val="28"/>
-        </w:rPr>
-      </w:pPr>
-    </w:p>
-    <w:p>
-      <w:pPr>
-        <w:rPr>
-          <w:b/>
-          <w:sz w:val="28"/>
-          <w:szCs w:val="28"/>
-        </w:rPr>
-      </w:pPr>
-    </w:p>
-    <w:p>
-      <w:pPr>
-        <w:rPr>
-          <w:b/>
-          <w:sz w:val="28"/>
-          <w:szCs w:val="28"/>
-        </w:rPr>
-      </w:pPr>
-    </w:p>
-    <w:p>
-      <w:pPr>
-        <w:rPr>
-          <w:b/>
-          <w:sz w:val="28"/>
-          <w:szCs w:val="28"/>
-        </w:rPr>
-      </w:pPr>
-    </w:p>
-    <w:p>
-      <w:pPr>
-        <w:rPr>
-          <w:b/>
-          <w:sz w:val="28"/>
-          <w:szCs w:val="28"/>
-        </w:rPr>
-      </w:pPr>
-    </w:p>
-    <w:p>
-      <w:pPr>
-        <w:rPr>
-          <w:b/>
-          <w:sz w:val="28"/>
-          <w:szCs w:val="28"/>
-        </w:rPr>
-      </w:pPr>
-    </w:p>
-    <w:p>
-      <w:pPr>
-        <w:rPr>
-          <w:b/>
-          <w:sz w:val="28"/>
-          <w:szCs w:val="28"/>
-        </w:rPr>
-      </w:pPr>
-    </w:p>
-    <w:p>
-      <w:pPr>
-        <w:rPr>
-          <w:b/>
-          <w:sz w:val="28"/>
-          <w:szCs w:val="28"/>
-        </w:rPr>
-      </w:pPr>
-    </w:p>
-    <w:p>
-      <w:pPr>
-        <w:rPr>
-          <w:b/>
-          <w:sz w:val="28"/>
-          <w:szCs w:val="28"/>
-        </w:rPr>
-      </w:pPr>
-    </w:p>
-    <w:p>
-      <w:pPr>
-        <w:rPr>
-          <w:b/>
-          <w:sz w:val="28"/>
-          <w:szCs w:val="28"/>
-        </w:rPr>
-      </w:pPr>
-    </w:p>
-    <w:p>
-      <w:pPr>
-        <w:rPr>
-          <w:b/>
-          <w:sz w:val="28"/>
-          <w:szCs w:val="28"/>
-        </w:rPr>
-      </w:pPr>
-    </w:p>
-    <w:p>
-      <w:pPr>
-        <w:rPr>
-          <w:b/>
-          <w:sz w:val="28"/>
-          <w:szCs w:val="28"/>
-        </w:rPr>
-      </w:pPr>
-    </w:p>
-    <w:p>
-      <w:pPr>
-        <w:rPr>
-          <w:b/>
-          <w:sz w:val="28"/>
-          <w:szCs w:val="28"/>
-        </w:rPr>
-      </w:pPr>
-      <w:r>
-        <w:rPr>
-          <w:b/>
-          <w:sz w:val="28"/>
-          <w:szCs w:val="28"/>
+        <w:t>Claramente los principales beneficiarios serán los propietarios y empleados de la empresa, quie</w:t>
+      </w:r>
+      <w:r>
+        <w:rPr>
+          <w:sz w:val="28"/>
+          <w:szCs w:val="28"/>
+        </w:rPr>
+        <w:t>nes lograrán realizar sus operaciones de una forma más eficiente. Así mismo, los clientes verán reflejados los beneficios de este nuevo sistema en una mejor atención por parte del departamento de ventas de WUKY y por otro lado los estudiantes que desarroll</w:t>
+      </w:r>
+      <w:r>
+        <w:rPr>
+          <w:sz w:val="28"/>
+          <w:szCs w:val="28"/>
+        </w:rPr>
+        <w:t xml:space="preserve">an el presente proyecto, a quienes les permitirá aplicar de forma directa los conocimientos adquiridos durante el desarrollo de su Tecnólogo aplicándolos a una problemática empresarial. </w:t>
+      </w:r>
+    </w:p>
+    <w:p>
+      <w:pPr>
+        <w:rPr>
+          <w:b/>
+          <w:sz w:val="28"/>
+          <w:szCs w:val="28"/>
+        </w:rPr>
+      </w:pPr>
+    </w:p>
+    <w:p>
+      <w:pPr>
+        <w:rPr>
+          <w:b/>
+          <w:sz w:val="28"/>
+          <w:szCs w:val="28"/>
+        </w:rPr>
+      </w:pPr>
+    </w:p>
+    <w:p>
+      <w:pPr>
+        <w:rPr>
+          <w:b/>
+          <w:sz w:val="28"/>
+          <w:szCs w:val="28"/>
+        </w:rPr>
+      </w:pPr>
+    </w:p>
+    <w:p>
+      <w:pPr>
+        <w:rPr>
+          <w:b/>
+          <w:sz w:val="28"/>
+          <w:szCs w:val="28"/>
+        </w:rPr>
+      </w:pPr>
+    </w:p>
+    <w:p>
+      <w:pPr>
+        <w:rPr>
+          <w:b/>
+          <w:sz w:val="28"/>
+          <w:szCs w:val="28"/>
+        </w:rPr>
+      </w:pPr>
+    </w:p>
+    <w:p>
+      <w:pPr>
+        <w:rPr>
+          <w:b/>
+          <w:sz w:val="28"/>
+          <w:szCs w:val="28"/>
+        </w:rPr>
+      </w:pPr>
+    </w:p>
+    <w:p>
+      <w:pPr>
+        <w:rPr>
+          <w:b/>
+          <w:sz w:val="28"/>
+          <w:szCs w:val="28"/>
+        </w:rPr>
+      </w:pPr>
+    </w:p>
+    <w:p>
+      <w:pPr>
+        <w:rPr>
+          <w:b/>
+          <w:sz w:val="28"/>
+          <w:szCs w:val="28"/>
+        </w:rPr>
+      </w:pPr>
+    </w:p>
+    <w:p>
+      <w:pPr>
+        <w:rPr>
+          <w:b/>
+          <w:sz w:val="28"/>
+          <w:szCs w:val="28"/>
+        </w:rPr>
+      </w:pPr>
+    </w:p>
+    <w:p>
+      <w:pPr>
+        <w:rPr>
+          <w:b/>
+          <w:sz w:val="28"/>
+          <w:szCs w:val="28"/>
+        </w:rPr>
+      </w:pPr>
+    </w:p>
+    <w:p>
+      <w:pPr>
+        <w:rPr>
+          <w:b/>
+          <w:sz w:val="28"/>
+          <w:szCs w:val="28"/>
+        </w:rPr>
+      </w:pPr>
+    </w:p>
+    <w:p>
+      <w:pPr>
+        <w:rPr>
+          <w:b/>
+          <w:sz w:val="28"/>
+          <w:szCs w:val="28"/>
+        </w:rPr>
+      </w:pPr>
+    </w:p>
+    <w:p>
+      <w:pPr>
+        <w:rPr>
+          <w:b/>
+          <w:sz w:val="28"/>
+          <w:szCs w:val="28"/>
+        </w:rPr>
+      </w:pPr>
+    </w:p>
+    <w:p>
+      <w:pPr>
+        <w:rPr>
+          <w:b/>
+          <w:sz w:val="28"/>
+          <w:szCs w:val="28"/>
+        </w:rPr>
+      </w:pPr>
+    </w:p>
+    <w:p>
+      <w:pPr>
+        <w:rPr>
+          <w:b/>
+          <w:sz w:val="28"/>
+          <w:szCs w:val="28"/>
+        </w:rPr>
+      </w:pPr>
+      <w:r>
+        <w:rPr>
+          <w:b/>
+          <w:sz w:val="28"/>
+          <w:szCs w:val="28"/>
+        </w:rPr>
+        <w:t>OBJETIVO</w:t>
+      </w:r>
+    </w:p>
+    <w:p>
+      <w:pPr>
+        <w:jc w:val="both"/>
+        <w:rPr>
+          <w:sz w:val="26"/>
+          <w:szCs w:val="26"/>
+        </w:rPr>
+      </w:pPr>
+      <w:r>
+        <w:rPr>
+          <w:sz w:val="26"/>
+          <w:szCs w:val="26"/>
         </w:rPr>
         <w:lastRenderedPageBreak/>
-        <w:t>OBJETIVO</w:t>
-      </w:r>
-    </w:p>
-    <w:p>
-      <w:pPr>
-        <w:jc w:val="both"/>
-        <w:rPr>
-          <w:sz w:val="26"/>
-          <w:szCs w:val="26"/>
-        </w:rPr>
-      </w:pPr>
-      <w:r>
-        <w:rPr>
-          <w:sz w:val="26"/>
-          <w:szCs w:val="26"/>
-        </w:rPr>
-        <w:t xml:space="preserve">Diseñar y desarrollar un Sistema de Información Web para la empresa WUKY que le permita la compra de sus productos vía online a fin </w:t>
+        <w:t>Diseñar y desarrollar un Sistema de Informació</w:t>
+      </w:r>
+      <w:r>
+        <w:rPr>
+          <w:sz w:val="26"/>
+          <w:szCs w:val="26"/>
+        </w:rPr>
+        <w:t xml:space="preserve">n Web para la empresa WUKY que le permita la compra de sus productos vía online a fin </w:t>
       </w:r>
       <w:proofErr w:type="gramStart"/>
       <w:r>
@@ -1413,7 +1518,14 @@
           <w:sz w:val="26"/>
           <w:szCs w:val="26"/>
         </w:rPr>
-        <w:t xml:space="preserve"> y administrarlos adecuadamente, brindándole a la empresa la herramienta y procedimientos para aprovechar al máximo sus recursos, permitiendo a sus procesos ser más óptimos. Dando paso al consumidor mayor facilidad en su compra. Determinando el desarrollo de dicha página web en un lapso de dos años, a partir del 19 de julio del 2021. </w:t>
+        <w:t xml:space="preserve"> y administrarlos adecuadamente, brindándole a la empresa la herramienta y procedimientos para aprovechar al máximo sus recursos, permitiendo a sus proces</w:t>
+      </w:r>
+      <w:r>
+        <w:rPr>
+          <w:sz w:val="26"/>
+          <w:szCs w:val="26"/>
+        </w:rPr>
+        <w:t xml:space="preserve">os ser más óptimos. Dando paso al consumidor mayor facilidad en su compra. Determinando el desarrollo de dicha página web en un lapso de dos años, a partir del 19 de julio del 2021. </w:t>
       </w:r>
     </w:p>
     <w:p>
@@ -1460,7 +1572,14 @@
           <w:sz w:val="26"/>
           <w:szCs w:val="26"/>
         </w:rPr>
-        <w:t xml:space="preserve">Analizar la problemática actual y necesidad que enfrenta la empresa WUKY en su proceso de ventas. </w:t>
+        <w:t xml:space="preserve">Analizar la problemática actual y necesidad que </w:t>
+      </w:r>
+      <w:r>
+        <w:rPr>
+          <w:sz w:val="26"/>
+          <w:szCs w:val="26"/>
+        </w:rPr>
+        <w:t xml:space="preserve">enfrenta la empresa WUKY en su proceso de ventas. </w:t>
       </w:r>
     </w:p>
     <w:p>
@@ -1544,7 +1663,14 @@
           <w:sz w:val="26"/>
           <w:szCs w:val="26"/>
         </w:rPr>
-        <w:t>Diseñar la estructura lógica y relacional de la base de datos del sistema de información para la gestión comercial de la empresa WUKY</w:t>
+        <w:t>Diseñar la estructura lógica y relacional de la base de datos del sistema de información para la gestión comercial d</w:t>
+      </w:r>
+      <w:r>
+        <w:rPr>
+          <w:sz w:val="26"/>
+          <w:szCs w:val="26"/>
+        </w:rPr>
+        <w:t>e la empresa WUKY</w:t>
       </w:r>
     </w:p>
     <w:p>
@@ -1650,7 +1776,14 @@
           <w:sz w:val="26"/>
           <w:szCs w:val="26"/>
         </w:rPr>
-        <w:t xml:space="preserve">La desaparición de las distancias en las comunicaciones, desde que se populariza el internet, justifica la aparición de sitios Web no sólo para la obtención de </w:t>
+        <w:t>La desaparición de las distancias en las co</w:t>
+      </w:r>
+      <w:r>
+        <w:rPr>
+          <w:sz w:val="26"/>
+          <w:szCs w:val="26"/>
+        </w:rPr>
+        <w:t xml:space="preserve">municaciones, desde que se populariza el internet, justifica la aparición de sitios Web no sólo para la obtención de </w:t>
       </w:r>
       <w:proofErr w:type="gramStart"/>
       <w:r>
@@ -1682,7 +1815,14 @@
           <w:sz w:val="26"/>
           <w:szCs w:val="26"/>
         </w:rPr>
-        <w:t xml:space="preserve">Basándonos en la problemática que aborda la empresa WUKY, la cual no ha logrado dar un gran avance en sus ventas y generando poca popularidad en el mercado, aprovechamos las ventajas que internet nos brinda dando paso a la posibilidad de </w:t>
+        <w:t>Basándonos en la problemática que aborda la empresa WUKY, la c</w:t>
+      </w:r>
+      <w:r>
+        <w:rPr>
+          <w:sz w:val="26"/>
+          <w:szCs w:val="26"/>
+        </w:rPr>
+        <w:t xml:space="preserve">ual no ha logrado dar un gran avance en sus ventas y generando poca popularidad en el mercado, aprovechamos las ventajas que internet nos brinda dando paso a la posibilidad de que la empresa ofrezca sus productos de forma inmediata en cualquier parte del </w:t>
       </w:r>
       <w:r>
         <w:rPr>
@@ -1690,272 +1830,100 @@
           <w:szCs w:val="26"/>
         </w:rPr>
         <w:lastRenderedPageBreak/>
-        <w:t>que la empresa ofrezca sus productos de forma inmediata en cualquier parte del mundo, facilitando la reducción de costos operativos debido a que no necesita tener un local físico las 24 horas del día, sino que por medio de la página web tiene opción de vender a cualquier hora, lo que hace imprescindible a una tiene actual disponer de este tipo de herramientas para dar alcance a sus actividades. Pero no solo buscamos las ventajas que supone la empresa, los potenciales clientes también pueden optar por una gran variedad de ofertas repartidas a lo largo y ancho de toda la red pudiendo elegir la opción que consideren más interesante.</w:t>
-      </w:r>
-    </w:p>
-    <w:p>
-      <w:pPr>
-        <w:jc w:val="both"/>
-        <w:rPr>
-          <w:sz w:val="26"/>
-          <w:szCs w:val="26"/>
-        </w:rPr>
-      </w:pPr>
-      <w:r>
-        <w:rPr>
-          <w:sz w:val="26"/>
-          <w:szCs w:val="26"/>
-        </w:rPr>
-        <w:t>La página Web que permitirá la gestión de ventas beneficia el manejo eficiente de la operación y administración de la información generada en la organización, presentándola de manera confiable y oportuna contribuyendo en la toma de decisiones. A su vez, mejorará el sistema de búsqueda de productos, tendrá un control de inventario y agilización de las ventas, brindando a los empleados un mejor desempeño laboral.</w:t>
-      </w:r>
-    </w:p>
-    <w:p>
-      <w:pPr>
-        <w:jc w:val="both"/>
-        <w:rPr>
-          <w:sz w:val="26"/>
-          <w:szCs w:val="26"/>
-        </w:rPr>
-      </w:pPr>
-      <w:r>
-        <w:rPr>
-          <w:sz w:val="26"/>
-          <w:szCs w:val="26"/>
-        </w:rPr>
-        <w:t xml:space="preserve">Con la implementación de este Sistema de Información, ayudaremos a que la empresa WUKY esté al frente de las nuevas tecnologías, favoreciendo en la fidelización, posicionamiento de la empresa como líder en venta de artículos para mascotas y así mismo una mejora en la organización de los procesos. </w:t>
-      </w:r>
-    </w:p>
-    <w:p>
-      <w:pPr>
-        <w:jc w:val="both"/>
-        <w:rPr>
-          <w:b/>
-          <w:sz w:val="26"/>
-          <w:szCs w:val="26"/>
-        </w:rPr>
-      </w:pPr>
-    </w:p>
-    <w:p>
-      <w:pPr>
-        <w:jc w:val="both"/>
-        <w:rPr>
-          <w:b/>
-          <w:sz w:val="26"/>
-          <w:szCs w:val="26"/>
-        </w:rPr>
-      </w:pPr>
-    </w:p>
-    <w:p>
-      <w:pPr>
-        <w:jc w:val="both"/>
-        <w:rPr>
-          <w:b/>
-          <w:sz w:val="26"/>
-          <w:szCs w:val="26"/>
-        </w:rPr>
-      </w:pPr>
-    </w:p>
-    <w:p>
-      <w:pPr>
-        <w:jc w:val="both"/>
-        <w:rPr>
-          <w:b/>
-          <w:sz w:val="26"/>
-          <w:szCs w:val="26"/>
-        </w:rPr>
-      </w:pPr>
-    </w:p>
-    <w:p>
-      <w:pPr>
-        <w:jc w:val="both"/>
-        <w:rPr>
-          <w:b/>
-          <w:sz w:val="26"/>
-          <w:szCs w:val="26"/>
-        </w:rPr>
-      </w:pPr>
-    </w:p>
-    <w:p>
-      <w:pPr>
-        <w:jc w:val="both"/>
-        <w:rPr>
-          <w:b/>
-          <w:sz w:val="26"/>
-          <w:szCs w:val="26"/>
-        </w:rPr>
-      </w:pPr>
-    </w:p>
-    <w:p>
-      <w:pPr>
-        <w:jc w:val="both"/>
-        <w:rPr>
-          <w:b/>
-          <w:sz w:val="26"/>
-          <w:szCs w:val="26"/>
-        </w:rPr>
-      </w:pPr>
-    </w:p>
-    <w:p>
-      <w:pPr>
-        <w:jc w:val="both"/>
-        <w:rPr>
-          <w:b/>
-          <w:sz w:val="26"/>
-          <w:szCs w:val="26"/>
-        </w:rPr>
-      </w:pPr>
-    </w:p>
-    <w:p>
-      <w:pPr>
-        <w:jc w:val="both"/>
-        <w:rPr>
-          <w:b/>
-          <w:sz w:val="26"/>
-          <w:szCs w:val="26"/>
-        </w:rPr>
-      </w:pPr>
-    </w:p>
-    <w:p>
-      <w:pPr>
-        <w:jc w:val="both"/>
-        <w:rPr>
-          <w:b/>
-          <w:sz w:val="26"/>
-          <w:szCs w:val="26"/>
-        </w:rPr>
-      </w:pPr>
-    </w:p>
-    <w:p>
-      <w:pPr>
-        <w:jc w:val="both"/>
-        <w:rPr>
-          <w:b/>
-          <w:sz w:val="26"/>
-          <w:szCs w:val="26"/>
-        </w:rPr>
-      </w:pPr>
-    </w:p>
-    <w:p>
-      <w:pPr>
-        <w:jc w:val="both"/>
-        <w:rPr>
-          <w:b/>
-          <w:sz w:val="26"/>
-          <w:szCs w:val="26"/>
-        </w:rPr>
-      </w:pPr>
-    </w:p>
-    <w:p>
-      <w:pPr>
-        <w:jc w:val="both"/>
-        <w:rPr>
-          <w:b/>
-          <w:sz w:val="26"/>
-          <w:szCs w:val="26"/>
-        </w:rPr>
-      </w:pPr>
-    </w:p>
-    <w:p>
-      <w:pPr>
-        <w:jc w:val="both"/>
-        <w:rPr>
-          <w:b/>
-          <w:sz w:val="26"/>
-          <w:szCs w:val="26"/>
-        </w:rPr>
-      </w:pPr>
-      <w:r>
-        <w:rPr>
-          <w:b/>
-          <w:sz w:val="26"/>
-          <w:szCs w:val="26"/>
-        </w:rPr>
-        <w:lastRenderedPageBreak/>
-        <w:t>MAPA DE PROCESOS</w:t>
-      </w:r>
-    </w:p>
-    <w:p>
-      <w:pPr>
-        <w:jc w:val="both"/>
-        <w:rPr>
-          <w:b/>
-          <w:sz w:val="26"/>
-          <w:szCs w:val="26"/>
-        </w:rPr>
-      </w:pPr>
-      <w:r>
-        <w:rPr>
-          <w:b/>
-          <w:noProof/>
-          <w:sz w:val="26"/>
-          <w:szCs w:val="26"/>
-        </w:rPr>
-        <w:drawing>
-          <wp:inline distT="0" distB="0" distL="0" distR="0" wp14:anchorId="41337B60" wp14:editId="11C13A95">
-            <wp:extent cx="5753100" cy="1357693"/>
-            <wp:effectExtent l="0" t="0" r="0" b="0"/>
-            <wp:docPr id="3" name="Imagen 3" descr="Diagrama, Gráfico radial&#10;&#10;Descripción generada automáticamente"/>
-            <wp:cNvGraphicFramePr>
-              <a:graphicFrameLocks xmlns:a="http://schemas.openxmlformats.org/drawingml/2006/main" noChangeAspect="1"/>
-            </wp:cNvGraphicFramePr>
-            <a:graphic xmlns:a="http://schemas.openxmlformats.org/drawingml/2006/main">
-              <a:graphicData uri="http://schemas.openxmlformats.org/drawingml/2006/picture">
-                <pic:pic xmlns:pic="http://schemas.openxmlformats.org/drawingml/2006/picture">
-                  <pic:nvPicPr>
-                    <pic:cNvPr id="0" name="Picture 1"/>
-                    <pic:cNvPicPr>
-                      <a:picLocks noChangeAspect="1" noChangeArrowheads="1"/>
-                    </pic:cNvPicPr>
-                  </pic:nvPicPr>
-                  <pic:blipFill>
-                    <a:blip r:embed="rId7">
-                      <a:extLst>
-                        <a:ext uri="{28A0092B-C50C-407E-A947-70E740481C1C}">
-                          <a14:useLocalDpi xmlns:a14="http://schemas.microsoft.com/office/drawing/2010/main" val="0"/>
-                        </a:ext>
-                      </a:extLst>
-                    </a:blip>
-                    <a:srcRect/>
-                    <a:stretch>
-                      <a:fillRect/>
-                    </a:stretch>
-                  </pic:blipFill>
-                  <pic:spPr bwMode="auto">
-                    <a:xfrm>
-                      <a:off x="0" y="0"/>
-                      <a:ext cx="5773330" cy="1362467"/>
-                    </a:xfrm>
-                    <a:prstGeom prst="rect">
-                      <a:avLst/>
-                    </a:prstGeom>
-                    <a:noFill/>
-                    <a:ln>
-                      <a:noFill/>
-                    </a:ln>
-                  </pic:spPr>
-                </pic:pic>
-              </a:graphicData>
-            </a:graphic>
-          </wp:inline>
-        </w:drawing>
-      </w:r>
-    </w:p>
-    <w:p>
-      <w:pPr>
-        <w:jc w:val="both"/>
-        <w:rPr>
-          <w:b/>
-          <w:sz w:val="26"/>
-          <w:szCs w:val="26"/>
-        </w:rPr>
-      </w:pPr>
-      <w:r>
-        <w:rPr>
-          <w:b/>
-          <w:sz w:val="26"/>
-          <w:szCs w:val="26"/>
-        </w:rPr>
-        <w:t>PROCESO DE VENTA</w:t>
+        <w:t>m</w:t>
+      </w:r>
+      <w:r>
+        <w:rPr>
+          <w:sz w:val="26"/>
+          <w:szCs w:val="26"/>
+        </w:rPr>
+        <w:t xml:space="preserve">undo, facilitando la reducción de costos operativos debido a que no necesita tener un local físico las 24 horas del día, sino que por medio de la página web tiene opción de vender a cualquier hora, lo que hace imprescindible a una tiene actual disponer de </w:t>
+      </w:r>
+      <w:r>
+        <w:rPr>
+          <w:sz w:val="26"/>
+          <w:szCs w:val="26"/>
+        </w:rPr>
+        <w:t>este tipo de herramientas para dar alcance a sus actividades. Pero no solo buscamos las ventajas que supone la empresa, los potenciales clientes también pueden optar por una gran variedad de ofertas repartidas a lo largo y ancho de toda la red pudiendo ele</w:t>
+      </w:r>
+      <w:r>
+        <w:rPr>
+          <w:sz w:val="26"/>
+          <w:szCs w:val="26"/>
+        </w:rPr>
+        <w:t>gir la opción que consideren más interesante.</w:t>
+      </w:r>
+    </w:p>
+    <w:p>
+      <w:pPr>
+        <w:jc w:val="both"/>
+        <w:rPr>
+          <w:sz w:val="26"/>
+          <w:szCs w:val="26"/>
+        </w:rPr>
+      </w:pPr>
+      <w:r>
+        <w:rPr>
+          <w:sz w:val="26"/>
+          <w:szCs w:val="26"/>
+        </w:rPr>
+        <w:t>La página Web que permitirá la gestión de ventas beneficia el manejo eficiente de la operación y administración de la información generada en la organización, presentándola de manera confiable y oportuna contri</w:t>
+      </w:r>
+      <w:r>
+        <w:rPr>
+          <w:sz w:val="26"/>
+          <w:szCs w:val="26"/>
+        </w:rPr>
+        <w:t>buyendo en la toma de decisiones. A su vez, mejorará el sistema de búsqueda de productos, tendrá un control de inventario y agilización de las ventas, brindando a los empleados un mejor desempeño laboral.</w:t>
+      </w:r>
+    </w:p>
+    <w:p>
+      <w:pPr>
+        <w:jc w:val="both"/>
+        <w:rPr>
+          <w:sz w:val="26"/>
+          <w:szCs w:val="26"/>
+        </w:rPr>
+      </w:pPr>
+      <w:r>
+        <w:rPr>
+          <w:sz w:val="26"/>
+          <w:szCs w:val="26"/>
+        </w:rPr>
+        <w:t>Con la implementación de este Sistema de Informació</w:t>
+      </w:r>
+      <w:r>
+        <w:rPr>
+          <w:sz w:val="26"/>
+          <w:szCs w:val="26"/>
+        </w:rPr>
+        <w:t xml:space="preserve">n, ayudaremos a que la empresa WUKY esté al frente de las nuevas tecnologías, favoreciendo en la fidelización, posicionamiento de la empresa como líder en venta de artículos para mascotas y así mismo una mejora en la organización de los procesos. </w:t>
+      </w:r>
+    </w:p>
+    <w:p>
+      <w:pPr>
+        <w:jc w:val="both"/>
+        <w:rPr>
+          <w:b/>
+          <w:sz w:val="26"/>
+          <w:szCs w:val="26"/>
+        </w:rPr>
+      </w:pPr>
+      <w:r>
+        <w:rPr>
+          <w:b/>
+          <w:sz w:val="26"/>
+          <w:szCs w:val="26"/>
+        </w:rPr>
+        <w:t xml:space="preserve">MAPA DE </w:t>
+      </w:r>
+      <w:r>
+        <w:rPr>
+          <w:b/>
+          <w:sz w:val="26"/>
+          <w:szCs w:val="26"/>
+        </w:rPr>
+        <w:t>PROCESOS</w:t>
       </w:r>
     </w:p>
     <w:p>
@@ -1986,7 +1954,7 @@
                     <pic:cNvPicPr preferRelativeResize="0"/>
                   </pic:nvPicPr>
                   <pic:blipFill>
-                    <a:blip r:embed="rId8"/>
+                    <a:blip r:embed="rId7"/>
                     <a:srcRect r="1765" b="20982"/>
                     <a:stretch>
                       <a:fillRect/>
@@ -2279,7 +2247,7 @@
 </file>
 
 <file path=word/numbering.xml><?xml version="1.0" encoding="utf-8"?>
-<w:numbering xmlns:wpc="http://schemas.microsoft.com/office/word/2010/wordprocessingCanvas" xmlns:cx="http://schemas.microsoft.com/office/drawing/2014/chartex" xmlns:cx1="http://schemas.microsoft.com/office/drawing/2015/9/8/chartex" xmlns:cx2="http://schemas.microsoft.com/office/drawing/2015/10/21/chartex" xmlns:cx3="http://schemas.microsoft.com/office/drawing/2016/5/9/chartex" xmlns:cx4="http://schemas.microsoft.com/office/drawing/2016/5/10/chartex" xmlns:cx5="http://schemas.microsoft.com/office/drawing/2016/5/11/chartex" xmlns:cx6="http://schemas.microsoft.com/office/drawing/2016/5/12/chartex" xmlns:cx7="http://schemas.microsoft.com/office/drawing/2016/5/13/chartex" xmlns:cx8="http://schemas.microsoft.com/office/drawing/2016/5/14/chartex" xmlns:mc="http://schemas.openxmlformats.org/markup-compatibility/2006" xmlns:aink="http://schemas.microsoft.com/office/drawing/2016/ink" xmlns:am3d="http://schemas.microsoft.com/office/drawing/2017/model3d" xmlns:o="urn:schemas-microsoft-com:office:office" xmlns:r="http://schemas.openxmlformats.org/officeDocument/2006/relationships" xmlns:m="http://schemas.openxmlformats.org/officeDocument/2006/math" xmlns:v="urn:schemas-microsoft-com:vml" xmlns:wp14="http://schemas.microsoft.com/office/word/2010/wordprocessingDrawing" xmlns:wp="http://schemas.openxmlformats.org/drawingml/2006/wordprocessingDrawing" xmlns:w10="urn:schemas-microsoft-com:office:word" xmlns:w="http://schemas.openxmlformats.org/wordprocessingml/2006/main" xmlns:w14="http://schemas.microsoft.com/office/word/2010/wordml" xmlns:w15="http://schemas.microsoft.com/office/word/2012/wordml" xmlns:w16cex="http://schemas.microsoft.com/office/word/2018/wordml/cex" xmlns:w16cid="http://schemas.microsoft.com/office/word/2016/wordml/cid" xmlns:w16="http://schemas.microsoft.com/office/word/2018/wordml" xmlns:w16se="http://schemas.microsoft.com/office/word/2015/wordml/symex" xmlns:wpg="http://schemas.microsoft.com/office/word/2010/wordprocessingGroup" xmlns:wpi="http://schemas.microsoft.com/office/word/2010/wordprocessingInk" xmlns:wne="http://schemas.microsoft.com/office/word/2006/wordml" xmlns:wps="http://schemas.microsoft.com/office/word/2010/wordprocessingShape" mc:Ignorable="w14 w15 w16se w16cid w16 w16cex wp14">
+<w:numbering xmlns:wpc="http://schemas.microsoft.com/office/word/2010/wordprocessingCanvas" xmlns:cx="http://schemas.microsoft.com/office/drawing/2014/chartex" xmlns:cx1="http://schemas.microsoft.com/office/drawing/2015/9/8/chartex" xmlns:cx2="http://schemas.microsoft.com/office/drawing/2015/10/21/chartex" xmlns:cx3="http://schemas.microsoft.com/office/drawing/2016/5/9/chartex" xmlns:cx4="http://schemas.microsoft.com/office/drawing/2016/5/10/chartex" xmlns:cx5="http://schemas.microsoft.com/office/drawing/2016/5/11/chartex" xmlns:cx6="http://schemas.microsoft.com/office/drawing/2016/5/12/chartex" xmlns:cx7="http://schemas.microsoft.com/office/drawing/2016/5/13/chartex" xmlns:cx8="http://schemas.microsoft.com/office/drawing/2016/5/14/chartex" xmlns:mc="http://schemas.openxmlformats.org/markup-compatibility/2006" xmlns:aink="http://schemas.microsoft.com/office/drawing/2016/ink" xmlns:am3d="http://schemas.microsoft.com/office/drawing/2017/model3d" xmlns:o="urn:schemas-microsoft-com:office:office" xmlns:r="http://schemas.openxmlformats.org/officeDocument/2006/relationships" xmlns:m="http://schemas.openxmlformats.org/officeDocument/2006/math" xmlns:v="urn:schemas-microsoft-com:vml" xmlns:wp14="http://schemas.microsoft.com/office/word/2010/wordprocessingDrawing" xmlns:wp="http://schemas.openxmlformats.org/drawingml/2006/wordprocessingDrawing" xmlns:w10="urn:schemas-microsoft-com:office:word" xmlns:w="http://schemas.openxmlformats.org/wordprocessingml/2006/main" xmlns:w14="http://schemas.microsoft.com/office/word/2010/wordml" xmlns:w15="http://schemas.microsoft.com/office/word/2012/wordml" xmlns:w16cex="http://schemas.microsoft.com/office/word/2018/wordml/cex" xmlns:w16cid="http://schemas.microsoft.com/office/word/2016/wordml/cid" xmlns:w16="http://schemas.microsoft.com/office/word/2018/wordml" xmlns:w16sdtdh="http://schemas.microsoft.com/office/word/2020/wordml/sdtdatahash" xmlns:w16se="http://schemas.microsoft.com/office/word/2015/wordml/symex" xmlns:wpg="http://schemas.microsoft.com/office/word/2010/wordprocessingGroup" xmlns:wpi="http://schemas.microsoft.com/office/word/2010/wordprocessingInk" xmlns:wne="http://schemas.microsoft.com/office/word/2006/wordml" xmlns:wps="http://schemas.microsoft.com/office/word/2010/wordprocessingShape" mc:Ignorable="w14 w15 w16se w16cid w16 w16cex w16sdtdh wp14">
   <w:abstractNum w:abstractNumId="0" w15:restartNumberingAfterBreak="0">
     <w:nsid w:val="54020D35"/>
     <w:multiLevelType w:val="multilevel"/>
@@ -2632,7 +2600,7 @@
 </file>
 
 <file path=word/styles.xml><?xml version="1.0" encoding="utf-8"?>
-<w:styles xmlns:mc="http://schemas.openxmlformats.org/markup-compatibility/2006" xmlns:r="http://schemas.openxmlformats.org/officeDocument/2006/relationships" xmlns:w="http://schemas.openxmlformats.org/wordprocessingml/2006/main" xmlns:w14="http://schemas.microsoft.com/office/word/2010/wordml" xmlns:w15="http://schemas.microsoft.com/office/word/2012/wordml" xmlns:w16cex="http://schemas.microsoft.com/office/word/2018/wordml/cex" xmlns:w16cid="http://schemas.microsoft.com/office/word/2016/wordml/cid" xmlns:w16="http://schemas.microsoft.com/office/word/2018/wordml" xmlns:w16se="http://schemas.microsoft.com/office/word/2015/wordml/symex" mc:Ignorable="w14 w15 w16se w16cid w16 w16cex">
+<w:styles xmlns:mc="http://schemas.openxmlformats.org/markup-compatibility/2006" xmlns:r="http://schemas.openxmlformats.org/officeDocument/2006/relationships" xmlns:w="http://schemas.openxmlformats.org/wordprocessingml/2006/main" xmlns:w14="http://schemas.microsoft.com/office/word/2010/wordml" xmlns:w15="http://schemas.microsoft.com/office/word/2012/wordml" xmlns:w16cex="http://schemas.microsoft.com/office/word/2018/wordml/cex" xmlns:w16cid="http://schemas.microsoft.com/office/word/2016/wordml/cid" xmlns:w16="http://schemas.microsoft.com/office/word/2018/wordml" xmlns:w16sdtdh="http://schemas.microsoft.com/office/word/2020/wordml/sdtdatahash" xmlns:w16se="http://schemas.microsoft.com/office/word/2015/wordml/symex" mc:Ignorable="w14 w15 w16se w16cid w16 w16cex w16sdtdh">
   <w:docDefaults>
     <w:rPrDefault>
       <w:rPr>

</xml_diff>

<commit_message>
Subiendo archivo de entrevista
</commit_message>
<xml_diff>
--- a/Documento_Presentacion de Proyecto.docx
+++ b/Documento_Presentacion de Proyecto.docx
@@ -1,6 +1,6 @@
 
 <file path=word/document.xml><?xml version="1.0" encoding="utf-8"?>
-<w:document xmlns:wpc="http://schemas.microsoft.com/office/word/2010/wordprocessingCanvas" xmlns:cx="http://schemas.microsoft.com/office/drawing/2014/chartex" xmlns:cx1="http://schemas.microsoft.com/office/drawing/2015/9/8/chartex" xmlns:cx2="http://schemas.microsoft.com/office/drawing/2015/10/21/chartex" xmlns:cx3="http://schemas.microsoft.com/office/drawing/2016/5/9/chartex" xmlns:cx4="http://schemas.microsoft.com/office/drawing/2016/5/10/chartex" xmlns:cx5="http://schemas.microsoft.com/office/drawing/2016/5/11/chartex" xmlns:cx6="http://schemas.microsoft.com/office/drawing/2016/5/12/chartex" xmlns:cx7="http://schemas.microsoft.com/office/drawing/2016/5/13/chartex" xmlns:cx8="http://schemas.microsoft.com/office/drawing/2016/5/14/chartex" xmlns:mc="http://schemas.openxmlformats.org/markup-compatibility/2006" xmlns:aink="http://schemas.microsoft.com/office/drawing/2016/ink" xmlns:am3d="http://schemas.microsoft.com/office/drawing/2017/model3d" xmlns:o="urn:schemas-microsoft-com:office:office" xmlns:r="http://schemas.openxmlformats.org/officeDocument/2006/relationships" xmlns:m="http://schemas.openxmlformats.org/officeDocument/2006/math" xmlns:v="urn:schemas-microsoft-com:vml" xmlns:wp14="http://schemas.microsoft.com/office/word/2010/wordprocessingDrawing" xmlns:wp="http://schemas.openxmlformats.org/drawingml/2006/wordprocessingDrawing" xmlns:w10="urn:schemas-microsoft-com:office:word" xmlns:w="http://schemas.openxmlformats.org/wordprocessingml/2006/main" xmlns:w14="http://schemas.microsoft.com/office/word/2010/wordml" xmlns:w15="http://schemas.microsoft.com/office/word/2012/wordml" xmlns:w16cex="http://schemas.microsoft.com/office/word/2018/wordml/cex" xmlns:w16cid="http://schemas.microsoft.com/office/word/2016/wordml/cid" xmlns:w16="http://schemas.microsoft.com/office/word/2018/wordml" xmlns:w16sdtdh="http://schemas.microsoft.com/office/word/2020/wordml/sdtdatahash" xmlns:w16se="http://schemas.microsoft.com/office/word/2015/wordml/symex" xmlns:wpg="http://schemas.microsoft.com/office/word/2010/wordprocessingGroup" xmlns:wpi="http://schemas.microsoft.com/office/word/2010/wordprocessingInk" xmlns:wne="http://schemas.microsoft.com/office/word/2006/wordml" xmlns:wps="http://schemas.microsoft.com/office/word/2010/wordprocessingShape" mc:Ignorable="w14 w15 w16se w16cid w16 w16cex w16sdtdh wp14">
+<w:document xmlns:wpc="http://schemas.microsoft.com/office/word/2010/wordprocessingCanvas" xmlns:cx="http://schemas.microsoft.com/office/drawing/2014/chartex" xmlns:cx1="http://schemas.microsoft.com/office/drawing/2015/9/8/chartex" xmlns:cx2="http://schemas.microsoft.com/office/drawing/2015/10/21/chartex" xmlns:cx3="http://schemas.microsoft.com/office/drawing/2016/5/9/chartex" xmlns:cx4="http://schemas.microsoft.com/office/drawing/2016/5/10/chartex" xmlns:cx5="http://schemas.microsoft.com/office/drawing/2016/5/11/chartex" xmlns:cx6="http://schemas.microsoft.com/office/drawing/2016/5/12/chartex" xmlns:cx7="http://schemas.microsoft.com/office/drawing/2016/5/13/chartex" xmlns:cx8="http://schemas.microsoft.com/office/drawing/2016/5/14/chartex" xmlns:mc="http://schemas.openxmlformats.org/markup-compatibility/2006" xmlns:aink="http://schemas.microsoft.com/office/drawing/2016/ink" xmlns:am3d="http://schemas.microsoft.com/office/drawing/2017/model3d" xmlns:o="urn:schemas-microsoft-com:office:office" xmlns:r="http://schemas.openxmlformats.org/officeDocument/2006/relationships" xmlns:m="http://schemas.openxmlformats.org/officeDocument/2006/math" xmlns:v="urn:schemas-microsoft-com:vml" xmlns:wp14="http://schemas.microsoft.com/office/word/2010/wordprocessingDrawing" xmlns:wp="http://schemas.openxmlformats.org/drawingml/2006/wordprocessingDrawing" xmlns:w10="urn:schemas-microsoft-com:office:word" xmlns:w="http://schemas.openxmlformats.org/wordprocessingml/2006/main" xmlns:w14="http://schemas.microsoft.com/office/word/2010/wordml" xmlns:w15="http://schemas.microsoft.com/office/word/2012/wordml" xmlns:w16cex="http://schemas.microsoft.com/office/word/2018/wordml/cex" xmlns:w16cid="http://schemas.microsoft.com/office/word/2016/wordml/cid" xmlns:w16="http://schemas.microsoft.com/office/word/2018/wordml" xmlns:w16se="http://schemas.microsoft.com/office/word/2015/wordml/symex" xmlns:wpg="http://schemas.microsoft.com/office/word/2010/wordprocessingGroup" xmlns:wpi="http://schemas.microsoft.com/office/word/2010/wordprocessingInk" xmlns:wne="http://schemas.microsoft.com/office/word/2006/wordml" xmlns:wps="http://schemas.microsoft.com/office/word/2010/wordprocessingShape" mc:Ignorable="w14 w15 w16se w16cid w16 w16cex wp14">
   <w:body>
     <w:p>
       <w:pPr>
@@ -280,60 +280,39 @@
           <w:sz w:val="28"/>
           <w:szCs w:val="28"/>
         </w:rPr>
-        <w:t>Este proyecto consiste en el diseño e implementación de un Sistema de Información para la Web, encaminado a una empresa que se dedica a la producción, distribución y comercialización de productos para mascotas. Esta empresa desea ampliar sus servicios y da</w:t>
-      </w:r>
-      <w:r>
-        <w:rPr>
-          <w:sz w:val="28"/>
-          <w:szCs w:val="28"/>
-        </w:rPr>
-        <w:t xml:space="preserve">rse a conocer a clientes y proveedores, mediante una página que le facilite el manejo de sus productos. </w:t>
-      </w:r>
-    </w:p>
-    <w:p>
-      <w:pPr>
-        <w:jc w:val="both"/>
-        <w:rPr>
-          <w:sz w:val="28"/>
-          <w:szCs w:val="28"/>
-        </w:rPr>
-      </w:pPr>
-      <w:r>
-        <w:rPr>
-          <w:sz w:val="28"/>
-          <w:szCs w:val="28"/>
-        </w:rPr>
-        <w:t xml:space="preserve">El diseño y la implementación de este Sistema de Información para la Web ayuda a mejorar la imagen de la empresa y ayuda a captar nuevos clientes, por </w:t>
-      </w:r>
-      <w:r>
-        <w:rPr>
-          <w:sz w:val="28"/>
-          <w:szCs w:val="28"/>
-        </w:rPr>
-        <w:t xml:space="preserve">lo que, está página vendrá complementada con una serie de funcionalidades para la difusión de la información relacionada a la empresa. </w:t>
-      </w:r>
-    </w:p>
-    <w:p>
-      <w:pPr>
-        <w:jc w:val="both"/>
-        <w:rPr>
-          <w:sz w:val="28"/>
-          <w:szCs w:val="28"/>
-        </w:rPr>
-      </w:pPr>
-      <w:r>
-        <w:rPr>
-          <w:sz w:val="28"/>
-          <w:szCs w:val="28"/>
-        </w:rPr>
-        <w:t>Por lo tanto, el objetivo principal del proyecto es facilitar a los clientes de la empresa el acceso a los productos que</w:t>
-      </w:r>
-      <w:r>
-        <w:rPr>
-          <w:sz w:val="28"/>
-          <w:szCs w:val="28"/>
-        </w:rPr>
-        <w:t xml:space="preserve"> ofrece la empresa, adicionalmente, hacer la compra de los productos y por último y más importante conocer más a fondo la constitución de la empresa WUKY. </w:t>
+        <w:t xml:space="preserve">Este proyecto consiste en el diseño e implementación de un Sistema de Información para la Web, encaminado a una empresa que se dedica a la producción, distribución y comercialización de productos para mascotas. Esta empresa desea ampliar sus servicios y darse a conocer a clientes y proveedores, mediante una página que le facilite el manejo de sus productos. </w:t>
+      </w:r>
+    </w:p>
+    <w:p>
+      <w:pPr>
+        <w:jc w:val="both"/>
+        <w:rPr>
+          <w:sz w:val="28"/>
+          <w:szCs w:val="28"/>
+        </w:rPr>
+      </w:pPr>
+      <w:r>
+        <w:rPr>
+          <w:sz w:val="28"/>
+          <w:szCs w:val="28"/>
+        </w:rPr>
+        <w:t xml:space="preserve">El diseño y la implementación de este Sistema de Información para la Web ayuda a mejorar la imagen de la empresa y ayuda a captar nuevos clientes, por lo que, está página vendrá complementada con una serie de funcionalidades para la difusión de la información relacionada a la empresa. </w:t>
+      </w:r>
+    </w:p>
+    <w:p>
+      <w:pPr>
+        <w:jc w:val="both"/>
+        <w:rPr>
+          <w:sz w:val="28"/>
+          <w:szCs w:val="28"/>
+        </w:rPr>
+      </w:pPr>
+      <w:r>
+        <w:rPr>
+          <w:sz w:val="28"/>
+          <w:szCs w:val="28"/>
+        </w:rPr>
+        <w:t xml:space="preserve">Por lo tanto, el objetivo principal del proyecto es facilitar a los clientes de la empresa el acceso a los productos que ofrece la empresa, adicionalmente, hacer la compra de los productos y por último y más importante conocer más a fondo la constitución de la empresa WUKY. </w:t>
       </w:r>
     </w:p>
     <w:p>
@@ -495,67 +474,39 @@
           <w:sz w:val="28"/>
           <w:szCs w:val="28"/>
         </w:rPr>
-        <w:t>La información es patrimonio fundamental en las empresas, se ha convertido en una prioridad por su función y valor a la hora de tomar decisiones importantes. La búsqueda de una mejor forma de llevar el control de esta, haciendo uso correcto de las herramie</w:t>
-      </w:r>
-      <w:r>
-        <w:rPr>
-          <w:sz w:val="28"/>
-          <w:szCs w:val="28"/>
-        </w:rPr>
-        <w:t xml:space="preserve">ntas tecnológicas, ha hecho que exista en el mercado una variedad de opciones que ofrecen múltiples beneficios. Esto ha llevado a percibir las Tecnologías de la Información y la Comunicación como una herramienta fundamental. </w:t>
-      </w:r>
-    </w:p>
-    <w:p>
-      <w:pPr>
-        <w:jc w:val="both"/>
-        <w:rPr>
-          <w:sz w:val="28"/>
-          <w:szCs w:val="28"/>
-        </w:rPr>
-      </w:pPr>
-      <w:r>
-        <w:rPr>
-          <w:sz w:val="28"/>
-          <w:szCs w:val="28"/>
-        </w:rPr>
-        <w:t xml:space="preserve">Hoy día son muy dinámicos los </w:t>
-      </w:r>
-      <w:r>
-        <w:rPr>
-          <w:sz w:val="28"/>
-          <w:szCs w:val="28"/>
-        </w:rPr>
-        <w:t>avances tecnológicos, por lo cual, las organizaciones se mantienen al frente de estos avances, lo que las obliga a sumarse a dichos cambios para lograr ser más competitivos en el mercado.</w:t>
-      </w:r>
-    </w:p>
-    <w:p>
-      <w:pPr>
-        <w:jc w:val="both"/>
-        <w:rPr>
-          <w:sz w:val="28"/>
-          <w:szCs w:val="28"/>
-        </w:rPr>
-      </w:pPr>
-      <w:r>
-        <w:rPr>
-          <w:sz w:val="28"/>
-          <w:szCs w:val="28"/>
-        </w:rPr>
-        <w:t>Para el diseño e implementación del Sistema de Información, nos basa</w:t>
-      </w:r>
-      <w:r>
-        <w:rPr>
-          <w:sz w:val="28"/>
-          <w:szCs w:val="28"/>
-        </w:rPr>
-        <w:t>mos en el lenguaje de programación HTML5. Inicialmente se realizó el análisis de los requerimientos necesarios para proponer un diseño lógico computacional que permita el desarrollo de un Sistema de Información para la Web que permita la gestión de los pro</w:t>
-      </w:r>
-      <w:r>
-        <w:rPr>
-          <w:sz w:val="28"/>
-          <w:szCs w:val="28"/>
-        </w:rPr>
-        <w:t xml:space="preserve">cesos en el manejo de ventas de la empresa WUKY, ubicada en Bogotá DC. </w:t>
+        <w:t xml:space="preserve">La información es patrimonio fundamental en las empresas, se ha convertido en una prioridad por su función y valor a la hora de tomar decisiones importantes. La búsqueda de una mejor forma de llevar el control de esta, haciendo uso correcto de las herramientas tecnológicas, ha hecho que exista en el mercado una variedad de opciones que ofrecen múltiples beneficios. Esto ha llevado a percibir las Tecnologías de la Información y la Comunicación como una herramienta fundamental. </w:t>
+      </w:r>
+    </w:p>
+    <w:p>
+      <w:pPr>
+        <w:jc w:val="both"/>
+        <w:rPr>
+          <w:sz w:val="28"/>
+          <w:szCs w:val="28"/>
+        </w:rPr>
+      </w:pPr>
+      <w:r>
+        <w:rPr>
+          <w:sz w:val="28"/>
+          <w:szCs w:val="28"/>
+        </w:rPr>
+        <w:t>Hoy día son muy dinámicos los avances tecnológicos, por lo cual, las organizaciones se mantienen al frente de estos avances, lo que las obliga a sumarse a dichos cambios para lograr ser más competitivos en el mercado.</w:t>
+      </w:r>
+    </w:p>
+    <w:p>
+      <w:pPr>
+        <w:jc w:val="both"/>
+        <w:rPr>
+          <w:sz w:val="28"/>
+          <w:szCs w:val="28"/>
+        </w:rPr>
+      </w:pPr>
+      <w:r>
+        <w:rPr>
+          <w:sz w:val="28"/>
+          <w:szCs w:val="28"/>
+        </w:rPr>
+        <w:t xml:space="preserve">Para el diseño e implementación del Sistema de Información, nos basamos en el lenguaje de programación HTML5. Inicialmente se realizó el análisis de los requerimientos necesarios para proponer un diseño lógico computacional que permita el desarrollo de un Sistema de Información para la Web que permita la gestión de los procesos en el manejo de ventas de la empresa WUKY, ubicada en Bogotá DC. </w:t>
       </w:r>
     </w:p>
     <w:p>
@@ -1086,21 +1037,7 @@
           <w:sz w:val="28"/>
           <w:szCs w:val="28"/>
         </w:rPr>
-        <w:t xml:space="preserve"> ubicada en el Barrio Carvajal, dedicada a la producción, distribución y comercialización de productos para mascotas. Como un morral Patronímico para mascotas, esta</w:t>
-      </w:r>
-      <w:r>
-        <w:rPr>
-          <w:sz w:val="28"/>
-          <w:szCs w:val="28"/>
-        </w:rPr>
-        <w:t xml:space="preserve"> mochila con cápsula para mascotas es ideal para llevar a la mascota a todas partes de forma curiosa, bonita, segura y confortable; con un diseño transparente, útil para calmar la ansiedad de las mascotas, proporciona a su mascota un entorno seguro. Transp</w:t>
-      </w:r>
-      <w:r>
-        <w:rPr>
-          <w:sz w:val="28"/>
-          <w:szCs w:val="28"/>
-        </w:rPr>
-        <w:t>irable y confortable.</w:t>
+        <w:t xml:space="preserve"> ubicada en el Barrio Carvajal, dedicada a la producción, distribución y comercialización de productos para mascotas. Como un morral Patronímico para mascotas, esta mochila con cápsula para mascotas es ideal para llevar a la mascota a todas partes de forma curiosa, bonita, segura y confortable; con un diseño transparente, útil para calmar la ansiedad de las mascotas, proporciona a su mascota un entorno seguro. Transpirable y confortable.</w:t>
       </w:r>
     </w:p>
     <w:p>
@@ -1143,35 +1080,12 @@
           <w:szCs w:val="28"/>
         </w:rPr>
       </w:pPr>
-      <w:proofErr w:type="gramStart"/>
-      <w:r>
-        <w:rPr>
-          <w:sz w:val="28"/>
-          <w:szCs w:val="28"/>
-        </w:rPr>
-        <w:t>Esto  genera</w:t>
-      </w:r>
-      <w:proofErr w:type="gramEnd"/>
-      <w:r>
-        <w:rPr>
-          <w:sz w:val="28"/>
-          <w:szCs w:val="28"/>
-        </w:rPr>
-        <w:t xml:space="preserve"> que la</w:t>
-      </w:r>
-      <w:r>
-        <w:rPr>
-          <w:sz w:val="28"/>
-          <w:szCs w:val="28"/>
-        </w:rPr>
-        <w:t>s ventas no aumenten de manera adecuada generando pérdida de tiempo en la comercialización de los productos. Tampoco existe información al alcance del cliente en cuanto a su ubicación, productos, información corporativa, impidiendo así la influencia de dem</w:t>
-      </w:r>
-      <w:r>
-        <w:rPr>
-          <w:sz w:val="28"/>
-          <w:szCs w:val="28"/>
-        </w:rPr>
-        <w:t xml:space="preserve">anda en venta de artículos. </w:t>
+      <w:r>
+        <w:rPr>
+          <w:sz w:val="28"/>
+          <w:szCs w:val="28"/>
+        </w:rPr>
+        <w:t xml:space="preserve">Esto genera que las ventas no aumenten de manera adecuada generando pérdida de tiempo en la comercialización de los productos. Tampoco existe información al alcance del cliente en cuanto a su ubicación, productos, información corporativa, impidiendo así la influencia de demanda en venta de artículos. </w:t>
       </w:r>
     </w:p>
     <w:p>
@@ -1203,14 +1117,7 @@
           <w:sz w:val="28"/>
           <w:szCs w:val="28"/>
         </w:rPr>
-        <w:t>Razón por la cual se ven en la necesidad de c</w:t>
-      </w:r>
-      <w:r>
-        <w:rPr>
-          <w:sz w:val="28"/>
-          <w:szCs w:val="28"/>
-        </w:rPr>
-        <w:t xml:space="preserve">ontar con una tienda en línea que les ayude en la comercialización de los productos y reconocimiento a nivel empresarial. </w:t>
+        <w:t xml:space="preserve">Razón por la cual se ven en la necesidad de contar con una tienda en línea que les ayude en la comercialización de los productos y reconocimiento a nivel empresarial. </w:t>
       </w:r>
     </w:p>
     <w:p>
@@ -1321,21 +1228,7 @@
           <w:sz w:val="28"/>
           <w:szCs w:val="28"/>
         </w:rPr>
-        <w:t>Claramente los principales beneficiarios serán los propietarios y empleados de la empresa, quie</w:t>
-      </w:r>
-      <w:r>
-        <w:rPr>
-          <w:sz w:val="28"/>
-          <w:szCs w:val="28"/>
-        </w:rPr>
-        <w:t>nes lograrán realizar sus operaciones de una forma más eficiente. Así mismo, los clientes verán reflejados los beneficios de este nuevo sistema en una mejor atención por parte del departamento de ventas de WUKY y por otro lado los estudiantes que desarroll</w:t>
-      </w:r>
-      <w:r>
-        <w:rPr>
-          <w:sz w:val="28"/>
-          <w:szCs w:val="28"/>
-        </w:rPr>
-        <w:t xml:space="preserve">an el presente proyecto, a quienes les permitirá aplicar de forma directa los conocimientos adquiridos durante el desarrollo de su Tecnólogo aplicándolos a una problemática empresarial. </w:t>
+        <w:t xml:space="preserve">Claramente los principales beneficiarios serán los propietarios y empleados de la empresa, quienes lograrán realizar sus operaciones de una forma más eficiente. Así mismo, los clientes verán reflejados los beneficios de este nuevo sistema en una mejor atención por parte del departamento de ventas de WUKY y por otro lado los estudiantes que desarrollan el presente proyecto, a quienes les permitirá aplicar de forma directa los conocimientos adquiridos durante el desarrollo de su Tecnólogo aplicándolos a una problemática empresarial. </w:t>
       </w:r>
     </w:p>
     <w:p>
@@ -1495,14 +1388,7 @@
           <w:szCs w:val="26"/>
         </w:rPr>
         <w:lastRenderedPageBreak/>
-        <w:t>Diseñar y desarrollar un Sistema de Informació</w:t>
-      </w:r>
-      <w:r>
-        <w:rPr>
-          <w:sz w:val="26"/>
-          <w:szCs w:val="26"/>
-        </w:rPr>
-        <w:t xml:space="preserve">n Web para la empresa WUKY que le permita la compra de sus productos vía online a fin </w:t>
+        <w:t xml:space="preserve">Diseñar y desarrollar un Sistema de Información Web para la empresa WUKY que le permita la compra de sus productos vía online a fin </w:t>
       </w:r>
       <w:proofErr w:type="gramStart"/>
       <w:r>
@@ -1518,14 +1404,7 @@
           <w:sz w:val="26"/>
           <w:szCs w:val="26"/>
         </w:rPr>
-        <w:t xml:space="preserve"> y administrarlos adecuadamente, brindándole a la empresa la herramienta y procedimientos para aprovechar al máximo sus recursos, permitiendo a sus proces</w:t>
-      </w:r>
-      <w:r>
-        <w:rPr>
-          <w:sz w:val="26"/>
-          <w:szCs w:val="26"/>
-        </w:rPr>
-        <w:t xml:space="preserve">os ser más óptimos. Dando paso al consumidor mayor facilidad en su compra. Determinando el desarrollo de dicha página web en un lapso de dos años, a partir del 19 de julio del 2021. </w:t>
+        <w:t xml:space="preserve"> y administrarlos adecuadamente, brindándole a la empresa la herramienta y procedimientos para aprovechar al máximo sus recursos, permitiendo a sus procesos ser más óptimos. Dando paso al consumidor mayor facilidad en su compra. Determinando el desarrollo de dicha página web en un lapso de dos años, a partir del 19 de julio del 2021. </w:t>
       </w:r>
     </w:p>
     <w:p>
@@ -1572,14 +1451,7 @@
           <w:sz w:val="26"/>
           <w:szCs w:val="26"/>
         </w:rPr>
-        <w:t xml:space="preserve">Analizar la problemática actual y necesidad que </w:t>
-      </w:r>
-      <w:r>
-        <w:rPr>
-          <w:sz w:val="26"/>
-          <w:szCs w:val="26"/>
-        </w:rPr>
-        <w:t xml:space="preserve">enfrenta la empresa WUKY en su proceso de ventas. </w:t>
+        <w:t xml:space="preserve">Analizar la problemática actual y necesidad que enfrenta la empresa WUKY en su proceso de ventas. </w:t>
       </w:r>
     </w:p>
     <w:p>
@@ -1663,14 +1535,7 @@
           <w:sz w:val="26"/>
           <w:szCs w:val="26"/>
         </w:rPr>
-        <w:t>Diseñar la estructura lógica y relacional de la base de datos del sistema de información para la gestión comercial d</w:t>
-      </w:r>
-      <w:r>
-        <w:rPr>
-          <w:sz w:val="26"/>
-          <w:szCs w:val="26"/>
-        </w:rPr>
-        <w:t>e la empresa WUKY</w:t>
+        <w:t>Diseñar la estructura lógica y relacional de la base de datos del sistema de información para la gestión comercial de la empresa WUKY</w:t>
       </w:r>
     </w:p>
     <w:p>
@@ -1776,24 +1641,15 @@
           <w:sz w:val="26"/>
           <w:szCs w:val="26"/>
         </w:rPr>
-        <w:t>La desaparición de las distancias en las co</w:t>
-      </w:r>
-      <w:r>
-        <w:rPr>
-          <w:sz w:val="26"/>
-          <w:szCs w:val="26"/>
-        </w:rPr>
-        <w:t xml:space="preserve">municaciones, desde que se populariza el internet, justifica la aparición de sitios Web no sólo para la obtención de </w:t>
-      </w:r>
-      <w:proofErr w:type="gramStart"/>
-      <w:r>
-        <w:rPr>
-          <w:sz w:val="26"/>
-          <w:szCs w:val="26"/>
-        </w:rPr>
-        <w:t>información</w:t>
-      </w:r>
-      <w:proofErr w:type="gramEnd"/>
+        <w:t xml:space="preserve">La desaparición de las distancias en las comunicaciones, desde que se populariza el internet, justifica la aparición de sitios Web no sólo para la obtención de </w:t>
+      </w:r>
+      <w:r>
+        <w:rPr>
+          <w:sz w:val="26"/>
+          <w:szCs w:val="26"/>
+        </w:rPr>
+        <w:t>información,</w:t>
+      </w:r>
       <w:r>
         <w:rPr>
           <w:sz w:val="26"/>
@@ -1815,14 +1671,7 @@
           <w:sz w:val="26"/>
           <w:szCs w:val="26"/>
         </w:rPr>
-        <w:t>Basándonos en la problemática que aborda la empresa WUKY, la c</w:t>
-      </w:r>
-      <w:r>
-        <w:rPr>
-          <w:sz w:val="26"/>
-          <w:szCs w:val="26"/>
-        </w:rPr>
-        <w:t xml:space="preserve">ual no ha logrado dar un gran avance en sus ventas y generando poca popularidad en el mercado, aprovechamos las ventajas que internet nos brinda dando paso a la posibilidad de que la empresa ofrezca sus productos de forma inmediata en cualquier parte del </w:t>
+        <w:t xml:space="preserve">Basándonos en la problemática que aborda la empresa WUKY, la cual no ha logrado dar un gran avance en sus ventas y generando poca popularidad en el mercado, aprovechamos las ventajas que internet nos brinda dando paso a la posibilidad de que la empresa ofrezca sus productos de forma inmediata en cualquier parte del </w:t>
       </w:r>
       <w:r>
         <w:rPr>
@@ -1830,100 +1679,71 @@
           <w:szCs w:val="26"/>
         </w:rPr>
         <w:lastRenderedPageBreak/>
-        <w:t>m</w:t>
-      </w:r>
-      <w:r>
-        <w:rPr>
-          <w:sz w:val="26"/>
-          <w:szCs w:val="26"/>
-        </w:rPr>
-        <w:t xml:space="preserve">undo, facilitando la reducción de costos operativos debido a que no necesita tener un local físico las 24 horas del día, sino que por medio de la página web tiene opción de vender a cualquier hora, lo que hace imprescindible a una tiene actual disponer de </w:t>
-      </w:r>
-      <w:r>
-        <w:rPr>
-          <w:sz w:val="26"/>
-          <w:szCs w:val="26"/>
-        </w:rPr>
-        <w:t>este tipo de herramientas para dar alcance a sus actividades. Pero no solo buscamos las ventajas que supone la empresa, los potenciales clientes también pueden optar por una gran variedad de ofertas repartidas a lo largo y ancho de toda la red pudiendo ele</w:t>
-      </w:r>
-      <w:r>
-        <w:rPr>
-          <w:sz w:val="26"/>
-          <w:szCs w:val="26"/>
-        </w:rPr>
-        <w:t>gir la opción que consideren más interesante.</w:t>
-      </w:r>
-    </w:p>
-    <w:p>
-      <w:pPr>
-        <w:jc w:val="both"/>
-        <w:rPr>
-          <w:sz w:val="26"/>
-          <w:szCs w:val="26"/>
-        </w:rPr>
-      </w:pPr>
-      <w:r>
-        <w:rPr>
-          <w:sz w:val="26"/>
-          <w:szCs w:val="26"/>
-        </w:rPr>
-        <w:t>La página Web que permitirá la gestión de ventas beneficia el manejo eficiente de la operación y administración de la información generada en la organización, presentándola de manera confiable y oportuna contri</w:t>
-      </w:r>
-      <w:r>
-        <w:rPr>
-          <w:sz w:val="26"/>
-          <w:szCs w:val="26"/>
-        </w:rPr>
-        <w:t>buyendo en la toma de decisiones. A su vez, mejorará el sistema de búsqueda de productos, tendrá un control de inventario y agilización de las ventas, brindando a los empleados un mejor desempeño laboral.</w:t>
-      </w:r>
-    </w:p>
-    <w:p>
-      <w:pPr>
-        <w:jc w:val="both"/>
-        <w:rPr>
-          <w:sz w:val="26"/>
-          <w:szCs w:val="26"/>
-        </w:rPr>
-      </w:pPr>
-      <w:r>
-        <w:rPr>
-          <w:sz w:val="26"/>
-          <w:szCs w:val="26"/>
-        </w:rPr>
-        <w:t>Con la implementación de este Sistema de Informació</w:t>
-      </w:r>
-      <w:r>
-        <w:rPr>
-          <w:sz w:val="26"/>
-          <w:szCs w:val="26"/>
-        </w:rPr>
-        <w:t xml:space="preserve">n, ayudaremos a que la empresa WUKY esté al frente de las nuevas tecnologías, favoreciendo en la fidelización, posicionamiento de la empresa como líder en venta de artículos para mascotas y así mismo una mejora en la organización de los procesos. </w:t>
-      </w:r>
-    </w:p>
-    <w:p>
-      <w:pPr>
-        <w:jc w:val="both"/>
-        <w:rPr>
-          <w:b/>
-          <w:sz w:val="26"/>
-          <w:szCs w:val="26"/>
-        </w:rPr>
-      </w:pPr>
-      <w:r>
-        <w:rPr>
-          <w:b/>
-          <w:sz w:val="26"/>
-          <w:szCs w:val="26"/>
-        </w:rPr>
-        <w:t xml:space="preserve">MAPA DE </w:t>
-      </w:r>
-      <w:r>
-        <w:rPr>
-          <w:b/>
-          <w:sz w:val="26"/>
-          <w:szCs w:val="26"/>
-        </w:rPr>
-        <w:t>PROCESOS</w:t>
+        <w:t xml:space="preserve">mundo, facilitando la reducción de costos operativos debido a que no necesita tener un local físico las 24 horas del día, sino que por medio de la página web </w:t>
+      </w:r>
+      <w:r>
+        <w:rPr>
+          <w:sz w:val="26"/>
+          <w:szCs w:val="26"/>
+        </w:rPr>
+        <w:t>poseen</w:t>
+      </w:r>
+      <w:r>
+        <w:rPr>
+          <w:sz w:val="26"/>
+          <w:szCs w:val="26"/>
+        </w:rPr>
+        <w:t xml:space="preserve"> opción de vender a cualquier hora, lo que hace imprescindible a una. Pero no solo buscamos las ventajas que supone la empresa, los potenciales clientes también pueden optar por una gran variedad de ofertas repartidas a lo largo y ancho de toda la red pudiendo elegir la opción que consideren más interesante.</w:t>
+      </w:r>
+    </w:p>
+    <w:p>
+      <w:pPr>
+        <w:jc w:val="both"/>
+        <w:rPr>
+          <w:sz w:val="26"/>
+          <w:szCs w:val="26"/>
+        </w:rPr>
+      </w:pPr>
+      <w:r>
+        <w:rPr>
+          <w:sz w:val="26"/>
+          <w:szCs w:val="26"/>
+        </w:rPr>
+        <w:t>La página Web que permitirá la gestión de ventas beneficia el manejo eficiente de la operación y administración de la información generada en la organización, presentándola de manera confiable y oportuna contribuyendo en la toma de decisiones. A su vez, mejorará el sistema de búsqueda de productos, tendrá un control de inventario y agilización de las ventas, brindando a los empleados un mejor desempeño laboral.</w:t>
+      </w:r>
+    </w:p>
+    <w:p>
+      <w:pPr>
+        <w:jc w:val="both"/>
+        <w:rPr>
+          <w:sz w:val="26"/>
+          <w:szCs w:val="26"/>
+        </w:rPr>
+      </w:pPr>
+      <w:r>
+        <w:rPr>
+          <w:sz w:val="26"/>
+          <w:szCs w:val="26"/>
+        </w:rPr>
+        <w:t xml:space="preserve">Con la implementación de este Sistema de Información, ayudaremos a que la empresa WUKY esté al frente de las nuevas tecnologías, favoreciendo en la fidelización, posicionamiento de la empresa como líder en venta de artículos para mascotas y así mismo una mejora en la organización de los procesos. </w:t>
+      </w:r>
+    </w:p>
+    <w:p>
+      <w:pPr>
+        <w:jc w:val="both"/>
+        <w:rPr>
+          <w:b/>
+          <w:sz w:val="26"/>
+          <w:szCs w:val="26"/>
+        </w:rPr>
+      </w:pPr>
+      <w:r>
+        <w:rPr>
+          <w:b/>
+          <w:sz w:val="26"/>
+          <w:szCs w:val="26"/>
+        </w:rPr>
+        <w:t>MAPA DE PROCESOS</w:t>
       </w:r>
     </w:p>
     <w:p>
@@ -2247,7 +2067,7 @@
 </file>
 
 <file path=word/numbering.xml><?xml version="1.0" encoding="utf-8"?>
-<w:numbering xmlns:wpc="http://schemas.microsoft.com/office/word/2010/wordprocessingCanvas" xmlns:cx="http://schemas.microsoft.com/office/drawing/2014/chartex" xmlns:cx1="http://schemas.microsoft.com/office/drawing/2015/9/8/chartex" xmlns:cx2="http://schemas.microsoft.com/office/drawing/2015/10/21/chartex" xmlns:cx3="http://schemas.microsoft.com/office/drawing/2016/5/9/chartex" xmlns:cx4="http://schemas.microsoft.com/office/drawing/2016/5/10/chartex" xmlns:cx5="http://schemas.microsoft.com/office/drawing/2016/5/11/chartex" xmlns:cx6="http://schemas.microsoft.com/office/drawing/2016/5/12/chartex" xmlns:cx7="http://schemas.microsoft.com/office/drawing/2016/5/13/chartex" xmlns:cx8="http://schemas.microsoft.com/office/drawing/2016/5/14/chartex" xmlns:mc="http://schemas.openxmlformats.org/markup-compatibility/2006" xmlns:aink="http://schemas.microsoft.com/office/drawing/2016/ink" xmlns:am3d="http://schemas.microsoft.com/office/drawing/2017/model3d" xmlns:o="urn:schemas-microsoft-com:office:office" xmlns:r="http://schemas.openxmlformats.org/officeDocument/2006/relationships" xmlns:m="http://schemas.openxmlformats.org/officeDocument/2006/math" xmlns:v="urn:schemas-microsoft-com:vml" xmlns:wp14="http://schemas.microsoft.com/office/word/2010/wordprocessingDrawing" xmlns:wp="http://schemas.openxmlformats.org/drawingml/2006/wordprocessingDrawing" xmlns:w10="urn:schemas-microsoft-com:office:word" xmlns:w="http://schemas.openxmlformats.org/wordprocessingml/2006/main" xmlns:w14="http://schemas.microsoft.com/office/word/2010/wordml" xmlns:w15="http://schemas.microsoft.com/office/word/2012/wordml" xmlns:w16cex="http://schemas.microsoft.com/office/word/2018/wordml/cex" xmlns:w16cid="http://schemas.microsoft.com/office/word/2016/wordml/cid" xmlns:w16="http://schemas.microsoft.com/office/word/2018/wordml" xmlns:w16sdtdh="http://schemas.microsoft.com/office/word/2020/wordml/sdtdatahash" xmlns:w16se="http://schemas.microsoft.com/office/word/2015/wordml/symex" xmlns:wpg="http://schemas.microsoft.com/office/word/2010/wordprocessingGroup" xmlns:wpi="http://schemas.microsoft.com/office/word/2010/wordprocessingInk" xmlns:wne="http://schemas.microsoft.com/office/word/2006/wordml" xmlns:wps="http://schemas.microsoft.com/office/word/2010/wordprocessingShape" mc:Ignorable="w14 w15 w16se w16cid w16 w16cex w16sdtdh wp14">
+<w:numbering xmlns:wpc="http://schemas.microsoft.com/office/word/2010/wordprocessingCanvas" xmlns:cx="http://schemas.microsoft.com/office/drawing/2014/chartex" xmlns:cx1="http://schemas.microsoft.com/office/drawing/2015/9/8/chartex" xmlns:cx2="http://schemas.microsoft.com/office/drawing/2015/10/21/chartex" xmlns:cx3="http://schemas.microsoft.com/office/drawing/2016/5/9/chartex" xmlns:cx4="http://schemas.microsoft.com/office/drawing/2016/5/10/chartex" xmlns:cx5="http://schemas.microsoft.com/office/drawing/2016/5/11/chartex" xmlns:cx6="http://schemas.microsoft.com/office/drawing/2016/5/12/chartex" xmlns:cx7="http://schemas.microsoft.com/office/drawing/2016/5/13/chartex" xmlns:cx8="http://schemas.microsoft.com/office/drawing/2016/5/14/chartex" xmlns:mc="http://schemas.openxmlformats.org/markup-compatibility/2006" xmlns:aink="http://schemas.microsoft.com/office/drawing/2016/ink" xmlns:am3d="http://schemas.microsoft.com/office/drawing/2017/model3d" xmlns:o="urn:schemas-microsoft-com:office:office" xmlns:r="http://schemas.openxmlformats.org/officeDocument/2006/relationships" xmlns:m="http://schemas.openxmlformats.org/officeDocument/2006/math" xmlns:v="urn:schemas-microsoft-com:vml" xmlns:wp14="http://schemas.microsoft.com/office/word/2010/wordprocessingDrawing" xmlns:wp="http://schemas.openxmlformats.org/drawingml/2006/wordprocessingDrawing" xmlns:w10="urn:schemas-microsoft-com:office:word" xmlns:w="http://schemas.openxmlformats.org/wordprocessingml/2006/main" xmlns:w14="http://schemas.microsoft.com/office/word/2010/wordml" xmlns:w15="http://schemas.microsoft.com/office/word/2012/wordml" xmlns:w16cex="http://schemas.microsoft.com/office/word/2018/wordml/cex" xmlns:w16cid="http://schemas.microsoft.com/office/word/2016/wordml/cid" xmlns:w16="http://schemas.microsoft.com/office/word/2018/wordml" xmlns:w16se="http://schemas.microsoft.com/office/word/2015/wordml/symex" xmlns:wpg="http://schemas.microsoft.com/office/word/2010/wordprocessingGroup" xmlns:wpi="http://schemas.microsoft.com/office/word/2010/wordprocessingInk" xmlns:wne="http://schemas.microsoft.com/office/word/2006/wordml" xmlns:wps="http://schemas.microsoft.com/office/word/2010/wordprocessingShape" mc:Ignorable="w14 w15 w16se w16cid w16 w16cex wp14">
   <w:abstractNum w:abstractNumId="0" w15:restartNumberingAfterBreak="0">
     <w:nsid w:val="54020D35"/>
     <w:multiLevelType w:val="multilevel"/>
@@ -2600,7 +2420,7 @@
 </file>
 
 <file path=word/styles.xml><?xml version="1.0" encoding="utf-8"?>
-<w:styles xmlns:mc="http://schemas.openxmlformats.org/markup-compatibility/2006" xmlns:r="http://schemas.openxmlformats.org/officeDocument/2006/relationships" xmlns:w="http://schemas.openxmlformats.org/wordprocessingml/2006/main" xmlns:w14="http://schemas.microsoft.com/office/word/2010/wordml" xmlns:w15="http://schemas.microsoft.com/office/word/2012/wordml" xmlns:w16cex="http://schemas.microsoft.com/office/word/2018/wordml/cex" xmlns:w16cid="http://schemas.microsoft.com/office/word/2016/wordml/cid" xmlns:w16="http://schemas.microsoft.com/office/word/2018/wordml" xmlns:w16sdtdh="http://schemas.microsoft.com/office/word/2020/wordml/sdtdatahash" xmlns:w16se="http://schemas.microsoft.com/office/word/2015/wordml/symex" mc:Ignorable="w14 w15 w16se w16cid w16 w16cex w16sdtdh">
+<w:styles xmlns:mc="http://schemas.openxmlformats.org/markup-compatibility/2006" xmlns:r="http://schemas.openxmlformats.org/officeDocument/2006/relationships" xmlns:w="http://schemas.openxmlformats.org/wordprocessingml/2006/main" xmlns:w14="http://schemas.microsoft.com/office/word/2010/wordml" xmlns:w15="http://schemas.microsoft.com/office/word/2012/wordml" xmlns:w16cex="http://schemas.microsoft.com/office/word/2018/wordml/cex" xmlns:w16cid="http://schemas.microsoft.com/office/word/2016/wordml/cid" xmlns:w16="http://schemas.microsoft.com/office/word/2018/wordml" xmlns:w16se="http://schemas.microsoft.com/office/word/2015/wordml/symex" mc:Ignorable="w14 w15 w16se w16cid w16 w16cex">
   <w:docDefaults>
     <w:rPrDefault>
       <w:rPr>

</xml_diff>